<commit_message>
added X to supplementary
</commit_message>
<xml_diff>
--- a/reports/Grupal/00 - Requirements - Group.docx
+++ b/reports/Grupal/00 - Requirements - Group.docx
@@ -123,7 +123,6 @@
               </w:rPr>
               <w:tab/>
             </w:r>
-            <w:permStart w:id="143746294" w:edGrp="everyone"/>
             <w:sdt>
               <w:sdtPr>
                 <w:rPr>
@@ -137,6 +136,7 @@
                 <w15:appearance w15:val="hidden"/>
                 <w:text/>
               </w:sdtPr>
+              <w:sdtEndPr/>
               <w:sdtContent>
                 <w:r>
                   <w:rPr>
@@ -158,7 +158,6 @@
                 </w:r>
               </w:sdtContent>
             </w:sdt>
-            <w:permEnd w:id="143746294"/>
           </w:p>
         </w:tc>
       </w:tr>
@@ -201,7 +200,6 @@
               </w:rPr>
               <w:tab/>
             </w:r>
-            <w:permStart w:id="420692352" w:edGrp="everyone"/>
             <w:sdt>
               <w:sdtPr>
                 <w:rPr>
@@ -215,6 +213,7 @@
                 <w15:appearance w15:val="hidden"/>
                 <w:text/>
               </w:sdtPr>
+              <w:sdtEndPr/>
               <w:sdtContent>
                 <w:r>
                   <w:rPr>
@@ -224,7 +223,6 @@
                 </w:r>
               </w:sdtContent>
             </w:sdt>
-            <w:permEnd w:id="420692352"/>
           </w:p>
         </w:tc>
       </w:tr>
@@ -276,7 +274,6 @@
               </w:rPr>
               <w:tab/>
             </w:r>
-            <w:permStart w:id="291510380" w:edGrp="everyone"/>
             <w:sdt>
               <w:sdtPr>
                 <w:rPr>
@@ -290,6 +287,7 @@
                 <w15:appearance w15:val="hidden"/>
                 <w:text/>
               </w:sdtPr>
+              <w:sdtEndPr/>
               <w:sdtContent>
                 <w:r>
                   <w:rPr>
@@ -306,7 +304,6 @@
               </w:sdtContent>
             </w:sdt>
           </w:p>
-          <w:permEnd w:id="291510380"/>
           <w:p>
             <w:pPr>
               <w:pStyle w:val="Sinespaciado"/>
@@ -336,7 +333,6 @@
               </w:rPr>
               <w:tab/>
             </w:r>
-            <w:permStart w:id="1364481481" w:edGrp="everyone"/>
             <w:sdt>
               <w:sdtPr>
                 <w:rPr>
@@ -350,6 +346,7 @@
                 <w15:appearance w15:val="hidden"/>
                 <w:text/>
               </w:sdtPr>
+              <w:sdtEndPr/>
               <w:sdtContent>
                 <w:r>
                   <w:rPr>
@@ -371,7 +368,6 @@
                 </w:r>
               </w:sdtContent>
             </w:sdt>
-            <w:permEnd w:id="1364481481"/>
           </w:p>
           <w:p>
             <w:pPr>
@@ -400,7 +396,6 @@
               </w:rPr>
               <w:tab/>
             </w:r>
-            <w:permStart w:id="1443845444" w:edGrp="everyone"/>
             <w:sdt>
               <w:sdtPr>
                 <w:rPr>
@@ -414,6 +409,7 @@
                 <w15:appearance w15:val="hidden"/>
                 <w:text/>
               </w:sdtPr>
+              <w:sdtEndPr/>
               <w:sdtContent>
                 <w:r>
                   <w:rPr>
@@ -435,7 +431,6 @@
                 </w:r>
               </w:sdtContent>
             </w:sdt>
-            <w:permEnd w:id="1443845444"/>
             <w:r>
               <w:rPr>
                 <w:rFonts w:asciiTheme="majorHAnsi" w:hAnsiTheme="majorHAnsi" w:cstheme="majorHAnsi"/>
@@ -464,7 +459,6 @@
               </w:rPr>
               <w:tab/>
             </w:r>
-            <w:permStart w:id="415123737" w:edGrp="everyone"/>
             <w:sdt>
               <w:sdtPr>
                 <w:rPr>
@@ -478,6 +472,7 @@
                 <w15:appearance w15:val="hidden"/>
                 <w:text/>
               </w:sdtPr>
+              <w:sdtEndPr/>
               <w:sdtContent>
                 <w:r>
                   <w:rPr>
@@ -499,7 +494,6 @@
                 </w:r>
               </w:sdtContent>
             </w:sdt>
-            <w:permEnd w:id="415123737"/>
           </w:p>
         </w:tc>
         <w:tc>
@@ -545,12 +539,6 @@
                 <w:rFonts w:asciiTheme="majorHAnsi" w:hAnsiTheme="majorHAnsi" w:cstheme="majorHAnsi"/>
               </w:rPr>
               <w:tab/>
-            </w:r>
-            <w:permStart w:id="1081366304" w:edGrp="everyone"/>
-            <w:r>
-              <w:rPr>
-                <w:rFonts w:asciiTheme="majorHAnsi" w:hAnsiTheme="majorHAnsi" w:cstheme="majorHAnsi"/>
-              </w:rPr>
               <w:t xml:space="preserve"> </w:t>
             </w:r>
             <w:sdt>
@@ -567,6 +555,7 @@
                 <w15:appearance w15:val="hidden"/>
                 <w:text/>
               </w:sdtPr>
+              <w:sdtEndPr/>
               <w:sdtContent>
                 <w:r>
                   <w:rPr>
@@ -578,7 +567,6 @@
               </w:sdtContent>
             </w:sdt>
           </w:p>
-          <w:permEnd w:id="1081366304"/>
           <w:p>
             <w:pPr>
               <w:pStyle w:val="Sinespaciado"/>
@@ -608,7 +596,6 @@
               </w:rPr>
               <w:tab/>
             </w:r>
-            <w:permStart w:id="554395221" w:edGrp="everyone"/>
             <w:sdt>
               <w:sdtPr>
                 <w:rPr>
@@ -623,6 +610,7 @@
                 <w15:appearance w15:val="hidden"/>
                 <w:text/>
               </w:sdtPr>
+              <w:sdtEndPr/>
               <w:sdtContent>
                 <w:r>
                   <w:rPr>
@@ -647,7 +635,6 @@
                 </w:r>
               </w:sdtContent>
             </w:sdt>
-            <w:permEnd w:id="554395221"/>
           </w:p>
           <w:p>
             <w:pPr>
@@ -676,7 +663,6 @@
               </w:rPr>
               <w:tab/>
             </w:r>
-            <w:permStart w:id="84825807" w:edGrp="everyone"/>
             <w:sdt>
               <w:sdtPr>
                 <w:rPr>
@@ -691,6 +677,7 @@
                 <w15:appearance w15:val="hidden"/>
                 <w:text/>
               </w:sdtPr>
+              <w:sdtEndPr/>
               <w:sdtContent>
                 <w:r>
                   <w:rPr>
@@ -715,7 +702,6 @@
                 </w:r>
               </w:sdtContent>
             </w:sdt>
-            <w:permEnd w:id="84825807"/>
           </w:p>
           <w:p>
             <w:pPr>
@@ -744,7 +730,6 @@
               </w:rPr>
               <w:tab/>
             </w:r>
-            <w:permStart w:id="584389830" w:edGrp="everyone"/>
             <w:sdt>
               <w:sdtPr>
                 <w:rPr>
@@ -758,6 +743,7 @@
                 <w15:appearance w15:val="hidden"/>
                 <w:text/>
               </w:sdtPr>
+              <w:sdtEndPr/>
               <w:sdtContent>
                 <w:r>
                   <w:rPr>
@@ -779,7 +765,6 @@
                 </w:r>
               </w:sdtContent>
             </w:sdt>
-            <w:permEnd w:id="584389830"/>
           </w:p>
         </w:tc>
       </w:tr>
@@ -830,7 +815,6 @@
               </w:rPr>
               <w:tab/>
             </w:r>
-            <w:permStart w:id="1000832359" w:edGrp="everyone"/>
             <w:sdt>
               <w:sdtPr>
                 <w:rPr>
@@ -844,6 +828,7 @@
                 <w15:appearance w15:val="hidden"/>
                 <w:text/>
               </w:sdtPr>
+              <w:sdtEndPr/>
               <w:sdtContent>
                 <w:r>
                   <w:rPr>
@@ -854,7 +839,6 @@
               </w:sdtContent>
             </w:sdt>
           </w:p>
-          <w:permEnd w:id="1000832359"/>
           <w:p>
             <w:pPr>
               <w:pStyle w:val="Sinespaciado"/>
@@ -884,7 +868,6 @@
               </w:rPr>
               <w:tab/>
             </w:r>
-            <w:permStart w:id="926035648" w:edGrp="everyone"/>
             <w:sdt>
               <w:sdtPr>
                 <w:rPr>
@@ -898,6 +881,7 @@
                 <w15:appearance w15:val="hidden"/>
                 <w:text/>
               </w:sdtPr>
+              <w:sdtEndPr/>
               <w:sdtContent>
                 <w:r>
                   <w:rPr>
@@ -919,7 +903,6 @@
                 </w:r>
               </w:sdtContent>
             </w:sdt>
-            <w:permEnd w:id="926035648"/>
           </w:p>
           <w:p>
             <w:pPr>
@@ -949,7 +932,6 @@
               </w:rPr>
               <w:tab/>
             </w:r>
-            <w:permStart w:id="1519068571" w:edGrp="everyone"/>
             <w:sdt>
               <w:sdtPr>
                 <w:rPr>
@@ -964,6 +946,7 @@
                 <w15:appearance w15:val="hidden"/>
                 <w:text/>
               </w:sdtPr>
+              <w:sdtEndPr/>
               <w:sdtContent>
                 <w:r>
                   <w:rPr>
@@ -982,7 +965,6 @@
               </w:sdtContent>
             </w:sdt>
           </w:p>
-          <w:permEnd w:id="1519068571"/>
           <w:p>
             <w:pPr>
               <w:pStyle w:val="Sinespaciado"/>
@@ -1010,7 +992,6 @@
               </w:rPr>
               <w:tab/>
             </w:r>
-            <w:permStart w:id="1983335098" w:edGrp="everyone"/>
             <w:sdt>
               <w:sdtPr>
                 <w:rPr>
@@ -1023,6 +1004,7 @@
                 </w:placeholder>
                 <w:text/>
               </w:sdtPr>
+              <w:sdtEndPr/>
               <w:sdtContent>
                 <w:r>
                   <w:rPr>
@@ -1038,7 +1020,6 @@
                 </w:r>
               </w:sdtContent>
             </w:sdt>
-            <w:permEnd w:id="1983335098"/>
           </w:p>
         </w:tc>
         <w:tc>
@@ -1085,7 +1066,6 @@
               </w:rPr>
               <w:tab/>
             </w:r>
-            <w:permStart w:id="1222207409" w:edGrp="everyone"/>
             <w:sdt>
               <w:sdtPr>
                 <w:rPr>
@@ -1100,6 +1080,7 @@
                 <w15:appearance w15:val="hidden"/>
                 <w:text/>
               </w:sdtPr>
+              <w:sdtEndPr/>
               <w:sdtContent>
                 <w:r>
                   <w:rPr>
@@ -1111,7 +1092,6 @@
               </w:sdtContent>
             </w:sdt>
           </w:p>
-          <w:permEnd w:id="1222207409"/>
           <w:p>
             <w:pPr>
               <w:pStyle w:val="Sinespaciado"/>
@@ -1141,7 +1121,6 @@
               </w:rPr>
               <w:tab/>
             </w:r>
-            <w:permStart w:id="484340907" w:edGrp="everyone"/>
             <w:sdt>
               <w:sdtPr>
                 <w:rPr>
@@ -1156,6 +1135,7 @@
                 <w15:appearance w15:val="hidden"/>
                 <w:text/>
               </w:sdtPr>
+              <w:sdtEndPr/>
               <w:sdtContent>
                 <w:r>
                   <w:rPr>
@@ -1166,7 +1146,6 @@
                 </w:r>
               </w:sdtContent>
             </w:sdt>
-            <w:permEnd w:id="484340907"/>
           </w:p>
           <w:p>
             <w:pPr>
@@ -1195,7 +1174,6 @@
               </w:rPr>
               <w:tab/>
             </w:r>
-            <w:permStart w:id="386604040" w:edGrp="everyone"/>
             <w:sdt>
               <w:sdtPr>
                 <w:rPr>
@@ -1210,6 +1188,7 @@
                 <w15:appearance w15:val="hidden"/>
                 <w:text/>
               </w:sdtPr>
+              <w:sdtEndPr/>
               <w:sdtContent>
                 <w:r>
                   <w:rPr>
@@ -1220,7 +1199,6 @@
                 </w:r>
               </w:sdtContent>
             </w:sdt>
-            <w:permEnd w:id="386604040"/>
           </w:p>
           <w:p>
             <w:pPr>
@@ -1249,7 +1227,6 @@
               </w:rPr>
               <w:tab/>
             </w:r>
-            <w:permStart w:id="1487353257" w:edGrp="everyone"/>
             <w:sdt>
               <w:sdtPr>
                 <w:rPr>
@@ -1263,6 +1240,7 @@
                 <w15:appearance w15:val="hidden"/>
                 <w:text/>
               </w:sdtPr>
+              <w:sdtEndPr/>
               <w:sdtContent>
                 <w:r>
                   <w:rPr>
@@ -1278,7 +1256,6 @@
                 </w:r>
               </w:sdtContent>
             </w:sdt>
-            <w:permEnd w:id="1487353257"/>
           </w:p>
         </w:tc>
       </w:tr>
@@ -1326,7 +1303,6 @@
               </w:rPr>
               <w:tab/>
             </w:r>
-            <w:permStart w:id="1631927432" w:edGrp="everyone"/>
             <w:sdt>
               <w:sdtPr>
                 <w:rPr>
@@ -1340,6 +1316,7 @@
                 <w15:appearance w15:val="hidden"/>
                 <w:text/>
               </w:sdtPr>
+              <w:sdtEndPr/>
               <w:sdtContent>
                 <w:r>
                   <w:rPr>
@@ -1350,7 +1327,6 @@
               </w:sdtContent>
             </w:sdt>
           </w:p>
-          <w:permEnd w:id="1631927432"/>
           <w:p>
             <w:pPr>
               <w:pStyle w:val="Sinespaciado"/>
@@ -1380,7 +1356,6 @@
               </w:rPr>
               <w:tab/>
             </w:r>
-            <w:permStart w:id="1398370153" w:edGrp="everyone"/>
             <w:sdt>
               <w:sdtPr>
                 <w:rPr>
@@ -1395,6 +1370,7 @@
                 <w15:appearance w15:val="hidden"/>
                 <w:text/>
               </w:sdtPr>
+              <w:sdtEndPr/>
               <w:sdtContent>
                 <w:r>
                   <w:rPr>
@@ -1426,7 +1402,6 @@
                 </w:r>
               </w:sdtContent>
             </w:sdt>
-            <w:permEnd w:id="1398370153"/>
           </w:p>
           <w:p>
             <w:pPr>
@@ -1455,7 +1430,6 @@
               </w:rPr>
               <w:tab/>
             </w:r>
-            <w:permStart w:id="72570348" w:edGrp="everyone"/>
             <w:sdt>
               <w:sdtPr>
                 <w:rPr>
@@ -1470,6 +1444,7 @@
                 <w15:appearance w15:val="hidden"/>
                 <w:text/>
               </w:sdtPr>
+              <w:sdtEndPr/>
               <w:sdtContent>
                 <w:r>
                   <w:rPr>
@@ -1487,7 +1462,6 @@
                 </w:r>
               </w:sdtContent>
             </w:sdt>
-            <w:permEnd w:id="72570348"/>
           </w:p>
           <w:p>
             <w:pPr>
@@ -1516,7 +1490,6 @@
               </w:rPr>
               <w:tab/>
             </w:r>
-            <w:permStart w:id="2077499526" w:edGrp="everyone"/>
             <w:sdt>
               <w:sdtPr>
                 <w:rPr>
@@ -1529,6 +1502,7 @@
                 </w:placeholder>
                 <w:text/>
               </w:sdtPr>
+              <w:sdtEndPr/>
               <w:sdtContent>
                 <w:r>
                   <w:rPr>
@@ -1544,7 +1518,6 @@
                 </w:r>
               </w:sdtContent>
             </w:sdt>
-            <w:permEnd w:id="2077499526"/>
           </w:p>
         </w:tc>
         <w:tc>
@@ -1606,7 +1579,6 @@
               </w:rPr>
               <w:tab/>
             </w:r>
-            <w:permStart w:id="1772436159" w:edGrp="everyone"/>
             <w:sdt>
               <w:sdtPr>
                 <w:rPr>
@@ -1620,6 +1592,7 @@
                 <w15:appearance w15:val="hidden"/>
                 <w:text/>
               </w:sdtPr>
+              <w:sdtEndPr/>
               <w:sdtContent>
                 <w:r>
                   <w:rPr>
@@ -1641,7 +1614,6 @@
                 </w:r>
               </w:sdtContent>
             </w:sdt>
-            <w:permEnd w:id="1772436159"/>
           </w:p>
         </w:tc>
       </w:tr>
@@ -1661,7 +1633,6 @@
         <w:rPr>
           <w:rFonts w:cstheme="majorHAnsi"/>
         </w:rPr>
-        <w:lastRenderedPageBreak/>
         <w:t>MANDATORY</w:t>
       </w:r>
       <w:r>
@@ -1842,7 +1813,6 @@
       </w:r>
     </w:p>
     <w:bookmarkStart w:id="2" w:name="_Hlk157672140"/>
-    <w:permStart w:id="514992324" w:edGrp="everyone"/>
     <w:p>
       <w:pPr>
         <w:pStyle w:val="Comment-Grader"/>
@@ -1857,6 +1827,7 @@
           <w15:appearance w15:val="hidden"/>
           <w:text/>
         </w:sdtPr>
+        <w:sdtEndPr/>
         <w:sdtContent>
           <w:r>
             <w:t xml:space="preserve">  </w:t>
@@ -1869,7 +1840,6 @@
           </w:r>
         </w:sdtContent>
       </w:sdt>
-      <w:permEnd w:id="514992324"/>
       <w:r>
         <w:t xml:space="preserve">   </w:t>
       </w:r>
@@ -1884,7 +1854,6 @@
       </w:r>
     </w:p>
     <w:bookmarkStart w:id="3" w:name="_Hlk157672153"/>
-    <w:permStart w:id="1330789551" w:edGrp="everyone"/>
     <w:p>
       <w:pPr>
         <w:pStyle w:val="Comment-Grader"/>
@@ -1899,6 +1868,7 @@
           <w15:appearance w15:val="hidden"/>
           <w:text/>
         </w:sdtPr>
+        <w:sdtEndPr/>
         <w:sdtContent>
           <w:r>
             <w:t xml:space="preserve">  </w:t>
@@ -1911,7 +1881,6 @@
           </w:r>
         </w:sdtContent>
       </w:sdt>
-      <w:permEnd w:id="1330789551"/>
       <w:r>
         <w:t xml:space="preserve">  </w:t>
       </w:r>
@@ -1960,7 +1929,6 @@
         <w:t>schedule.</w:t>
       </w:r>
     </w:p>
-    <w:permStart w:id="263077281" w:edGrp="everyone"/>
     <w:p>
       <w:pPr>
         <w:pStyle w:val="Comment-Grader"/>
@@ -1975,6 +1943,7 @@
           <w15:appearance w15:val="hidden"/>
           <w:text/>
         </w:sdtPr>
+        <w:sdtEndPr/>
         <w:sdtContent>
           <w:r>
             <w:t xml:space="preserve">  </w:t>
@@ -1987,7 +1956,6 @@
           </w:r>
         </w:sdtContent>
       </w:sdt>
-      <w:permEnd w:id="263077281"/>
       <w:r>
         <w:t xml:space="preserve">   </w:t>
       </w:r>
@@ -2003,7 +1971,6 @@
         <w:rPr>
           <w:rFonts w:cstheme="majorHAnsi"/>
         </w:rPr>
-        <w:lastRenderedPageBreak/>
         <w:t>MANDATORY</w:t>
       </w:r>
       <w:r>
@@ -2202,7 +2169,6 @@
         <w:t>; no further information about them is needed in the system.</w:t>
       </w:r>
     </w:p>
-    <w:permStart w:id="3886208" w:edGrp="everyone"/>
     <w:p>
       <w:pPr>
         <w:pStyle w:val="Comment-Grader"/>
@@ -2217,13 +2183,13 @@
           <w15:appearance w15:val="hidden"/>
           <w:text/>
         </w:sdtPr>
+        <w:sdtEndPr/>
         <w:sdtContent>
           <w:r>
             <w:t xml:space="preserve">    </w:t>
           </w:r>
         </w:sdtContent>
       </w:sdt>
-      <w:permEnd w:id="3886208"/>
       <w:r>
         <w:t xml:space="preserve">  </w:t>
       </w:r>
@@ -2374,7 +2340,6 @@
         <w:t>,15}$").</w:t>
       </w:r>
     </w:p>
-    <w:permStart w:id="568988877" w:edGrp="everyone"/>
     <w:p>
       <w:pPr>
         <w:pStyle w:val="Comment-Grader"/>
@@ -2389,13 +2354,13 @@
           <w15:appearance w15:val="hidden"/>
           <w:text/>
         </w:sdtPr>
+        <w:sdtEndPr/>
         <w:sdtContent>
           <w:r>
             <w:t xml:space="preserve">    </w:t>
           </w:r>
         </w:sdtContent>
       </w:sdt>
-      <w:permEnd w:id="568988877"/>
       <w:r>
         <w:t xml:space="preserve">   </w:t>
       </w:r>
@@ -2586,7 +2551,6 @@
         <w:t xml:space="preserve"> characters).</w:t>
       </w:r>
     </w:p>
-    <w:permStart w:id="64176652" w:edGrp="everyone"/>
     <w:p>
       <w:pPr>
         <w:pStyle w:val="Comment-Grader"/>
@@ -2601,13 +2565,13 @@
           <w15:appearance w15:val="hidden"/>
           <w:text/>
         </w:sdtPr>
+        <w:sdtEndPr/>
         <w:sdtContent>
           <w:r>
             <w:t xml:space="preserve">    </w:t>
           </w:r>
         </w:sdtContent>
       </w:sdt>
-      <w:permEnd w:id="64176652"/>
       <w:r>
         <w:t xml:space="preserve">      </w:t>
       </w:r>
@@ -2776,7 +2740,6 @@
         <w:t xml:space="preserve">. </w:t>
       </w:r>
     </w:p>
-    <w:permStart w:id="2084199269" w:edGrp="everyone"/>
     <w:p>
       <w:pPr>
         <w:pStyle w:val="Comment-Grader"/>
@@ -2791,13 +2754,13 @@
           <w15:appearance w15:val="hidden"/>
           <w:text/>
         </w:sdtPr>
+        <w:sdtEndPr/>
         <w:sdtContent>
           <w:r>
             <w:t xml:space="preserve">    </w:t>
           </w:r>
         </w:sdtContent>
       </w:sdt>
-      <w:permEnd w:id="2084199269"/>
       <w:r>
         <w:t xml:space="preserve">   </w:t>
       </w:r>
@@ -2847,11 +2810,7 @@
         <w:t xml:space="preserve">.  </w:t>
       </w:r>
       <w:r>
-        <w:t xml:space="preserve">The system must </w:t>
-      </w:r>
-      <w:r>
-        <w:lastRenderedPageBreak/>
-        <w:t xml:space="preserve">store the following data: a </w:t>
+        <w:t xml:space="preserve">The system must store the following data: a </w:t>
       </w:r>
       <w:r>
         <w:rPr>
@@ -3013,7 +2972,6 @@
         <w:t xml:space="preserve"> or not. </w:t>
       </w:r>
     </w:p>
-    <w:permStart w:id="1789663349" w:edGrp="everyone"/>
     <w:p>
       <w:pPr>
         <w:pStyle w:val="Comment-Grader"/>
@@ -3028,13 +2986,13 @@
           <w15:appearance w15:val="hidden"/>
           <w:text/>
         </w:sdtPr>
+        <w:sdtEndPr/>
         <w:sdtContent>
           <w:r>
             <w:t xml:space="preserve">    </w:t>
           </w:r>
         </w:sdtContent>
       </w:sdt>
-      <w:permEnd w:id="1789663349"/>
       <w:r>
         <w:t xml:space="preserve">   </w:t>
       </w:r>
@@ -3141,7 +3099,6 @@
         <w:t>”.</w:t>
       </w:r>
     </w:p>
-    <w:permStart w:id="1472210995" w:edGrp="everyone"/>
     <w:p>
       <w:pPr>
         <w:pStyle w:val="Comment-Grader"/>
@@ -3156,13 +3113,13 @@
           <w15:appearance w15:val="hidden"/>
           <w:text/>
         </w:sdtPr>
+        <w:sdtEndPr/>
         <w:sdtContent>
           <w:r>
             <w:t xml:space="preserve">    </w:t>
           </w:r>
         </w:sdtContent>
       </w:sdt>
-      <w:permEnd w:id="1472210995"/>
       <w:r>
         <w:t xml:space="preserve">    </w:t>
       </w:r>
@@ -3213,7 +3170,6 @@
         <w:t>.</w:t>
       </w:r>
     </w:p>
-    <w:permStart w:id="1506941238" w:edGrp="everyone"/>
     <w:p>
       <w:pPr>
         <w:pStyle w:val="Comment-Grader"/>
@@ -3228,13 +3184,13 @@
           <w15:appearance w15:val="hidden"/>
           <w:text/>
         </w:sdtPr>
+        <w:sdtEndPr/>
         <w:sdtContent>
           <w:r>
             <w:t xml:space="preserve">    </w:t>
           </w:r>
         </w:sdtContent>
       </w:sdt>
-      <w:permEnd w:id="1506941238"/>
       <w:r>
         <w:t xml:space="preserve">    </w:t>
       </w:r>
@@ -3253,7 +3209,6 @@
         <w:rPr>
           <w:rFonts w:cstheme="majorHAnsi"/>
         </w:rPr>
-        <w:lastRenderedPageBreak/>
         <w:t>MANDATORY</w:t>
       </w:r>
       <w:r>
@@ -3373,7 +3328,6 @@
         <w:t>require confirmation.</w:t>
       </w:r>
     </w:p>
-    <w:permStart w:id="877278202" w:edGrp="everyone"/>
     <w:p>
       <w:pPr>
         <w:pStyle w:val="Comment-Grader"/>
@@ -3388,13 +3342,13 @@
           <w15:appearance w15:val="hidden"/>
           <w:text/>
         </w:sdtPr>
+        <w:sdtEndPr/>
         <w:sdtContent>
           <w:r>
             <w:t xml:space="preserve">    </w:t>
           </w:r>
         </w:sdtContent>
       </w:sdt>
-      <w:permEnd w:id="877278202"/>
     </w:p>
     <w:p>
       <w:pPr>
@@ -3458,7 +3412,6 @@
         <w:t xml:space="preserve"> Both operations require confirmation.</w:t>
       </w:r>
     </w:p>
-    <w:permStart w:id="793719138" w:edGrp="everyone"/>
     <w:p>
       <w:pPr>
         <w:pStyle w:val="Comment-Grader"/>
@@ -3473,13 +3426,13 @@
           <w15:appearance w15:val="hidden"/>
           <w:text/>
         </w:sdtPr>
+        <w:sdtEndPr/>
         <w:sdtContent>
           <w:r>
             <w:t xml:space="preserve">    </w:t>
           </w:r>
         </w:sdtContent>
       </w:sdt>
-      <w:permEnd w:id="793719138"/>
       <w:r>
         <w:t xml:space="preserve">   </w:t>
       </w:r>
@@ -3543,7 +3496,6 @@
         <w:t>operations require confirmation.</w:t>
       </w:r>
     </w:p>
-    <w:permStart w:id="1433148399" w:edGrp="everyone"/>
     <w:p>
       <w:pPr>
         <w:pStyle w:val="Comment-Grader"/>
@@ -3558,13 +3510,13 @@
           <w15:appearance w15:val="hidden"/>
           <w:text/>
         </w:sdtPr>
+        <w:sdtEndPr/>
         <w:sdtContent>
           <w:r>
             <w:t xml:space="preserve">    </w:t>
           </w:r>
         </w:sdtContent>
       </w:sdt>
-      <w:permEnd w:id="1433148399"/>
       <w:r>
         <w:t xml:space="preserve">   </w:t>
       </w:r>
@@ -3617,7 +3569,6 @@
         <w:t>); the services must be promoted in every page as little intrusively as possible.</w:t>
       </w:r>
     </w:p>
-    <w:permStart w:id="1002920657" w:edGrp="everyone"/>
     <w:p>
       <w:pPr>
         <w:pStyle w:val="Comment-Grader"/>
@@ -3632,13 +3583,13 @@
           <w15:appearance w15:val="hidden"/>
           <w:text/>
         </w:sdtPr>
+        <w:sdtEndPr/>
         <w:sdtContent>
           <w:r>
             <w:t xml:space="preserve">    </w:t>
           </w:r>
         </w:sdtContent>
       </w:sdt>
-      <w:permEnd w:id="1002920657"/>
       <w:r>
         <w:t xml:space="preserve">   </w:t>
       </w:r>
@@ -3700,7 +3651,6 @@
         <w:rPr>
           <w:rFonts w:cstheme="majorHAnsi"/>
         </w:rPr>
-        <w:lastRenderedPageBreak/>
         <w:t>Managerial requirements</w:t>
       </w:r>
     </w:p>
@@ -3712,7 +3662,6 @@
         <w:t>Provide a link to your planning dashboard in GitHub to review the tasks, their current status, and your schedule.</w:t>
       </w:r>
     </w:p>
-    <w:permStart w:id="1902000534" w:edGrp="everyone"/>
     <w:p>
       <w:pPr>
         <w:pStyle w:val="Comment-Grader"/>
@@ -3727,13 +3676,13 @@
           <w15:appearance w15:val="hidden"/>
           <w:text/>
         </w:sdtPr>
+        <w:sdtEndPr/>
         <w:sdtContent>
           <w:r>
             <w:t xml:space="preserve">    </w:t>
           </w:r>
         </w:sdtContent>
       </w:sdt>
-      <w:permEnd w:id="1902000534"/>
       <w:r>
         <w:t xml:space="preserve">  </w:t>
       </w:r>
@@ -3752,7 +3701,6 @@
         <w:rPr>
           <w:rFonts w:cstheme="majorHAnsi"/>
         </w:rPr>
-        <w:lastRenderedPageBreak/>
         <w:t>MANDATORY</w:t>
       </w:r>
       <w:r>
@@ -3796,7 +3744,6 @@
         <w:t xml:space="preserve">Create appropriate indexes for your entities, if required. </w:t>
       </w:r>
     </w:p>
-    <w:permStart w:id="47063208" w:edGrp="everyone"/>
     <w:p>
       <w:pPr>
         <w:pStyle w:val="Comment-Grader"/>
@@ -3811,13 +3758,13 @@
           <w15:appearance w15:val="hidden"/>
           <w:text/>
         </w:sdtPr>
+        <w:sdtEndPr/>
         <w:sdtContent>
           <w:r>
             <w:t xml:space="preserve">    </w:t>
           </w:r>
         </w:sdtContent>
       </w:sdt>
-      <w:permEnd w:id="47063208"/>
       <w:r>
         <w:t xml:space="preserve">   </w:t>
       </w:r>
@@ -3891,7 +3838,6 @@
         <w:t>.</w:t>
       </w:r>
     </w:p>
-    <w:permStart w:id="759059702" w:edGrp="everyone"/>
     <w:p>
       <w:pPr>
         <w:pStyle w:val="Comment-Grader"/>
@@ -3906,13 +3852,13 @@
           <w15:appearance w15:val="hidden"/>
           <w:text/>
         </w:sdtPr>
+        <w:sdtEndPr/>
         <w:sdtContent>
           <w:r>
             <w:t xml:space="preserve">    </w:t>
           </w:r>
         </w:sdtContent>
       </w:sdt>
-      <w:permEnd w:id="759059702"/>
       <w:r>
         <w:t xml:space="preserve">  </w:t>
       </w:r>
@@ -3942,7 +3888,6 @@
         <w:t xml:space="preserve">  </w:t>
       </w:r>
     </w:p>
-    <w:permStart w:id="1340033691" w:edGrp="everyone"/>
     <w:p>
       <w:pPr>
         <w:pStyle w:val="Comment-Grader"/>
@@ -3957,13 +3902,13 @@
           <w15:appearance w15:val="hidden"/>
           <w:text/>
         </w:sdtPr>
+        <w:sdtEndPr/>
         <w:sdtContent>
           <w:r>
             <w:t xml:space="preserve">    </w:t>
           </w:r>
         </w:sdtContent>
       </w:sdt>
-      <w:permEnd w:id="1340033691"/>
       <w:r>
         <w:t xml:space="preserve">   </w:t>
       </w:r>
@@ -3976,7 +3921,6 @@
         <w:t xml:space="preserve">Produce a testing report. </w:t>
       </w:r>
     </w:p>
-    <w:permStart w:id="867524682" w:edGrp="everyone"/>
     <w:p>
       <w:pPr>
         <w:pStyle w:val="Comment-Grader"/>
@@ -3991,13 +3935,13 @@
           <w15:appearance w15:val="hidden"/>
           <w:text/>
         </w:sdtPr>
+        <w:sdtEndPr/>
         <w:sdtContent>
           <w:r>
             <w:t xml:space="preserve">    </w:t>
           </w:r>
         </w:sdtContent>
       </w:sdt>
-      <w:permEnd w:id="867524682"/>
       <w:r>
         <w:t xml:space="preserve">   </w:t>
       </w:r>
@@ -4021,7 +3965,6 @@
         <w:rPr>
           <w:rFonts w:cstheme="majorHAnsi"/>
         </w:rPr>
-        <w:lastRenderedPageBreak/>
         <w:t>SUPPLEMENTARY I</w:t>
       </w:r>
       <w:r>
@@ -4148,7 +4091,6 @@
         <w:t>.</w:t>
       </w:r>
     </w:p>
-    <w:permStart w:id="322599070" w:edGrp="everyone"/>
     <w:p>
       <w:pPr>
         <w:pStyle w:val="Comment-Grader"/>
@@ -4163,13 +4105,19 @@
           <w15:appearance w15:val="hidden"/>
           <w:text/>
         </w:sdtPr>
+        <w:sdtEndPr/>
         <w:sdtContent>
           <w:r>
-            <w:t xml:space="preserve">    </w:t>
+            <w:t xml:space="preserve">  </w:t>
+          </w:r>
+          <w:r>
+            <w:t xml:space="preserve">X </w:t>
+          </w:r>
+          <w:r>
+            <w:t xml:space="preserve"> </w:t>
           </w:r>
         </w:sdtContent>
       </w:sdt>
-      <w:permEnd w:id="322599070"/>
       <w:r>
         <w:t xml:space="preserve">      </w:t>
       </w:r>
@@ -4221,7 +4169,6 @@
         <w:t>Produce a report on what you knew about the architecture of a WIS before this subject. </w:t>
       </w:r>
     </w:p>
-    <w:permStart w:id="1262108067" w:edGrp="everyone"/>
     <w:p>
       <w:pPr>
         <w:pStyle w:val="Comment-Grader"/>
@@ -4236,13 +4183,13 @@
           <w15:appearance w15:val="hidden"/>
           <w:text/>
         </w:sdtPr>
+        <w:sdtEndPr/>
         <w:sdtContent>
           <w:r>
             <w:t xml:space="preserve">    </w:t>
           </w:r>
         </w:sdtContent>
       </w:sdt>
-      <w:permEnd w:id="1262108067"/>
       <w:r>
         <w:t xml:space="preserve">   </w:t>
       </w:r>
@@ -4255,7 +4202,6 @@
         <w:t>Produce a report on what you knew about testing a WIS before this subject. </w:t>
       </w:r>
     </w:p>
-    <w:permStart w:id="2072198547" w:edGrp="everyone"/>
     <w:p>
       <w:pPr>
         <w:pStyle w:val="Comment-Grader"/>
@@ -4270,13 +4216,13 @@
           <w15:appearance w15:val="hidden"/>
           <w:text/>
         </w:sdtPr>
+        <w:sdtEndPr/>
         <w:sdtContent>
           <w:r>
             <w:t xml:space="preserve">    </w:t>
           </w:r>
         </w:sdtContent>
       </w:sdt>
-      <w:permEnd w:id="2072198547"/>
       <w:r>
         <w:t xml:space="preserve">  </w:t>
       </w:r>
@@ -4304,7 +4250,6 @@
         <w:t>, and you have your development configuration ready to work.</w:t>
       </w:r>
     </w:p>
-    <w:permStart w:id="893265149" w:edGrp="everyone"/>
     <w:p>
       <w:pPr>
         <w:pStyle w:val="Comment-Grader"/>
@@ -4319,13 +4264,13 @@
           <w15:appearance w15:val="hidden"/>
           <w:text/>
         </w:sdtPr>
+        <w:sdtEndPr/>
         <w:sdtContent>
           <w:r>
             <w:t xml:space="preserve">    </w:t>
           </w:r>
         </w:sdtContent>
       </w:sdt>
-      <w:permEnd w:id="893265149"/>
       <w:r>
         <w:t xml:space="preserve">   </w:t>
       </w:r>
@@ -4344,7 +4289,6 @@
         <w:rPr>
           <w:rFonts w:cstheme="majorHAnsi"/>
         </w:rPr>
-        <w:lastRenderedPageBreak/>
         <w:t>SUPPLEMENTARY I</w:t>
       </w:r>
       <w:r>
@@ -4418,7 +4362,6 @@
         <w:t>, which must be initialised to “EUR”, “USD”, and “GBP”. </w:t>
       </w:r>
     </w:p>
-    <w:permStart w:id="1208632185" w:edGrp="everyone"/>
     <w:p>
       <w:pPr>
         <w:pStyle w:val="Comment-Grader"/>
@@ -4433,13 +4376,13 @@
           <w15:appearance w15:val="hidden"/>
           <w:text/>
         </w:sdtPr>
+        <w:sdtEndPr/>
         <w:sdtContent>
           <w:r>
             <w:t xml:space="preserve">    </w:t>
           </w:r>
         </w:sdtContent>
       </w:sdt>
-      <w:permEnd w:id="1208632185"/>
       <w:r>
         <w:t xml:space="preserve">     </w:t>
       </w:r>
@@ -4554,7 +4497,6 @@
         <w:t>verage, minimum, maximum, and standard deviation of the number of reviews posted over the last 10 weeks.</w:t>
       </w:r>
     </w:p>
-    <w:permStart w:id="230453759" w:edGrp="everyone"/>
     <w:p>
       <w:pPr>
         <w:pStyle w:val="Comment-Grader"/>
@@ -4569,13 +4511,13 @@
           <w15:appearance w15:val="hidden"/>
           <w:text/>
         </w:sdtPr>
+        <w:sdtEndPr/>
         <w:sdtContent>
           <w:r>
             <w:t xml:space="preserve">    </w:t>
           </w:r>
         </w:sdtContent>
       </w:sdt>
-      <w:permEnd w:id="230453759"/>
       <w:r>
         <w:t xml:space="preserve">   </w:t>
       </w:r>
@@ -4683,7 +4625,6 @@
         <w:t>. </w:t>
       </w:r>
     </w:p>
-    <w:permStart w:id="732176783" w:edGrp="everyone"/>
     <w:p>
       <w:pPr>
         <w:pStyle w:val="Comment-Grader"/>
@@ -4698,13 +4639,13 @@
           <w15:appearance w15:val="hidden"/>
           <w:text/>
         </w:sdtPr>
+        <w:sdtEndPr/>
         <w:sdtContent>
           <w:r>
             <w:t xml:space="preserve">    </w:t>
           </w:r>
         </w:sdtContent>
       </w:sdt>
-      <w:permEnd w:id="732176783"/>
       <w:r>
         <w:t xml:space="preserve">    </w:t>
       </w:r>
@@ -4724,7 +4665,6 @@
         <w:rPr>
           <w:rFonts w:cstheme="majorHAnsi"/>
         </w:rPr>
-        <w:lastRenderedPageBreak/>
         <w:t>SUPPLEMENTARY I</w:t>
       </w:r>
       <w:r>
@@ -4837,7 +4777,6 @@
         <w:t>the services.</w:t>
       </w:r>
     </w:p>
-    <w:permStart w:id="1985440427" w:edGrp="everyone"/>
     <w:p>
       <w:pPr>
         <w:pStyle w:val="Comment-Grader"/>
@@ -4852,13 +4791,13 @@
           <w15:appearance w15:val="hidden"/>
           <w:text/>
         </w:sdtPr>
+        <w:sdtEndPr/>
         <w:sdtContent>
           <w:r>
             <w:t xml:space="preserve">    </w:t>
           </w:r>
         </w:sdtContent>
       </w:sdt>
-      <w:permEnd w:id="1985440427"/>
       <w:r>
         <w:t xml:space="preserve">   </w:t>
       </w:r>
@@ -4936,7 +4875,6 @@
         <w:t>This operation requires a confirmation since reviews cannot be updated or deleted.</w:t>
       </w:r>
     </w:p>
-    <w:permStart w:id="1070278833" w:edGrp="everyone"/>
     <w:p>
       <w:pPr>
         <w:pStyle w:val="Comment-Grader"/>
@@ -4951,13 +4889,13 @@
           <w15:appearance w15:val="hidden"/>
           <w:text/>
         </w:sdtPr>
+        <w:sdtEndPr/>
         <w:sdtContent>
           <w:r>
             <w:t xml:space="preserve">    </w:t>
           </w:r>
         </w:sdtContent>
       </w:sdt>
-      <w:permEnd w:id="1070278833"/>
       <w:r>
         <w:t xml:space="preserve">   </w:t>
       </w:r>
@@ -5012,7 +4950,6 @@
         <w:t>Update the system configuration. </w:t>
       </w:r>
     </w:p>
-    <w:permStart w:id="1694506261" w:edGrp="everyone"/>
     <w:p>
       <w:pPr>
         <w:pStyle w:val="Comment-Grader"/>
@@ -5027,13 +4964,13 @@
           <w15:appearance w15:val="hidden"/>
           <w:text/>
         </w:sdtPr>
+        <w:sdtEndPr/>
         <w:sdtContent>
           <w:r>
             <w:t xml:space="preserve">    </w:t>
           </w:r>
         </w:sdtContent>
       </w:sdt>
-      <w:permEnd w:id="1694506261"/>
       <w:r>
         <w:t xml:space="preserve">   </w:t>
       </w:r>
@@ -5091,7 +5028,6 @@
         <w:t xml:space="preserve">. </w:t>
       </w:r>
     </w:p>
-    <w:permStart w:id="2084703222" w:edGrp="everyone"/>
     <w:p>
       <w:pPr>
         <w:pStyle w:val="Comment-Grader"/>
@@ -5106,13 +5042,13 @@
           <w15:appearance w15:val="hidden"/>
           <w:text/>
         </w:sdtPr>
+        <w:sdtEndPr/>
         <w:sdtContent>
           <w:r>
             <w:t xml:space="preserve">    </w:t>
           </w:r>
         </w:sdtContent>
       </w:sdt>
-      <w:permEnd w:id="2084703222"/>
       <w:r>
         <w:t xml:space="preserve">   </w:t>
       </w:r>
@@ -5162,7 +5098,6 @@
         <w:t>. </w:t>
       </w:r>
     </w:p>
-    <w:permStart w:id="2120495563" w:edGrp="everyone"/>
     <w:p>
       <w:pPr>
         <w:pStyle w:val="Comment-Grader"/>
@@ -5177,13 +5112,13 @@
           <w15:appearance w15:val="hidden"/>
           <w:text/>
         </w:sdtPr>
+        <w:sdtEndPr/>
         <w:sdtContent>
           <w:r>
             <w:t xml:space="preserve">    </w:t>
           </w:r>
         </w:sdtContent>
       </w:sdt>
-      <w:permEnd w:id="2120495563"/>
       <w:r>
         <w:t xml:space="preserve">   </w:t>
       </w:r>
@@ -5224,11 +5159,7 @@
         <w:t xml:space="preserve">.  </w:t>
       </w:r>
       <w:r>
-        <w:t xml:space="preserve">Internally, all </w:t>
-      </w:r>
-      <w:r>
-        <w:lastRenderedPageBreak/>
-        <w:t xml:space="preserve">moments must be stored in GMT format.  </w:t>
+        <w:t xml:space="preserve">Internally, all moments must be stored in GMT format.  </w:t>
       </w:r>
       <w:r>
         <w:t xml:space="preserve">This requirement must be fulfilled in this and every </w:t>
@@ -5246,7 +5177,6 @@
         <w:t xml:space="preserve">. </w:t>
       </w:r>
     </w:p>
-    <w:permStart w:id="422514435" w:edGrp="everyone"/>
     <w:p>
       <w:pPr>
         <w:pStyle w:val="Comment-Grader"/>
@@ -5261,13 +5191,13 @@
           <w15:appearance w15:val="hidden"/>
           <w:text/>
         </w:sdtPr>
+        <w:sdtEndPr/>
         <w:sdtContent>
           <w:r>
             <w:t xml:space="preserve">    </w:t>
           </w:r>
         </w:sdtContent>
       </w:sdt>
-      <w:permEnd w:id="422514435"/>
     </w:p>
     <w:p>
       <w:pPr>
@@ -5340,7 +5270,6 @@
         <w:t>.</w:t>
       </w:r>
     </w:p>
-    <w:permStart w:id="433923951" w:edGrp="everyone"/>
     <w:p>
       <w:pPr>
         <w:pStyle w:val="Comment-Grader"/>
@@ -5355,13 +5284,13 @@
           <w15:appearance w15:val="hidden"/>
           <w:text/>
         </w:sdtPr>
+        <w:sdtEndPr/>
         <w:sdtContent>
           <w:r>
             <w:t xml:space="preserve">    </w:t>
           </w:r>
         </w:sdtContent>
       </w:sdt>
-      <w:permEnd w:id="433923951"/>
       <w:r>
         <w:t xml:space="preserve">     </w:t>
       </w:r>
@@ -5374,7 +5303,6 @@
         <w:pStyle w:val="Ttulo1"/>
       </w:pPr>
       <w:r>
-        <w:lastRenderedPageBreak/>
         <w:t>SUPPLEMENTARY I</w:t>
       </w:r>
       <w:r>
@@ -5496,7 +5424,6 @@
         <w:t>report on the results.</w:t>
       </w:r>
     </w:p>
-    <w:permStart w:id="1465547332" w:edGrp="everyone"/>
     <w:p>
       <w:pPr>
         <w:pStyle w:val="Comment-Grader"/>
@@ -5511,13 +5438,13 @@
           <w15:appearance w15:val="hidden"/>
           <w:text/>
         </w:sdtPr>
+        <w:sdtEndPr/>
         <w:sdtContent>
           <w:r>
             <w:t xml:space="preserve">    </w:t>
           </w:r>
         </w:sdtContent>
       </w:sdt>
-      <w:permEnd w:id="1465547332"/>
       <w:r>
         <w:t xml:space="preserve">  </w:t>
       </w:r>
@@ -5544,7 +5471,6 @@
         <w:t>Produce a lint report.</w:t>
       </w:r>
     </w:p>
-    <w:permStart w:id="2056024124" w:edGrp="everyone"/>
     <w:p>
       <w:pPr>
         <w:pStyle w:val="Comment-Grader"/>
@@ -5559,13 +5485,13 @@
           <w15:appearance w15:val="hidden"/>
           <w:text/>
         </w:sdtPr>
+        <w:sdtEndPr/>
         <w:sdtContent>
           <w:r>
             <w:t xml:space="preserve">    </w:t>
           </w:r>
         </w:sdtContent>
       </w:sdt>
-      <w:permEnd w:id="2056024124"/>
       <w:r>
         <w:t xml:space="preserve">          </w:t>
       </w:r>
@@ -5589,7 +5515,6 @@
         <w:rPr>
           <w:rFonts w:cstheme="majorHAnsi"/>
         </w:rPr>
-        <w:lastRenderedPageBreak/>
         <w:t>SUPPLEMENTARY II</w:t>
       </w:r>
       <w:r>
@@ -5733,7 +5658,6 @@
         <w:t>Produce an analysis report.</w:t>
       </w:r>
     </w:p>
-    <w:permStart w:id="358632476" w:edGrp="everyone"/>
     <w:p>
       <w:pPr>
         <w:pStyle w:val="Comment-Grader"/>
@@ -5748,13 +5672,13 @@
           <w15:appearance w15:val="hidden"/>
           <w:text/>
         </w:sdtPr>
+        <w:sdtEndPr/>
         <w:sdtContent>
           <w:r>
             <w:t xml:space="preserve">    </w:t>
           </w:r>
         </w:sdtContent>
       </w:sdt>
-      <w:permEnd w:id="358632476"/>
       <w:r>
         <w:t xml:space="preserve">   </w:t>
       </w:r>
@@ -5767,7 +5691,6 @@
         <w:t>Produce a planning and progress report.</w:t>
       </w:r>
     </w:p>
-    <w:permStart w:id="1731732844" w:edGrp="everyone"/>
     <w:p>
       <w:pPr>
         <w:pStyle w:val="Comment-Grader"/>
@@ -5782,13 +5705,13 @@
           <w15:appearance w15:val="hidden"/>
           <w:text/>
         </w:sdtPr>
+        <w:sdtEndPr/>
         <w:sdtContent>
           <w:r>
             <w:t xml:space="preserve">    </w:t>
           </w:r>
         </w:sdtContent>
       </w:sdt>
-      <w:permEnd w:id="1731732844"/>
       <w:r>
         <w:t xml:space="preserve">   </w:t>
       </w:r>
@@ -5813,7 +5736,6 @@
         <w:rPr>
           <w:rFonts w:cstheme="majorHAnsi"/>
         </w:rPr>
-        <w:lastRenderedPageBreak/>
         <w:t>SUPPLEMENTARY II</w:t>
       </w:r>
       <w:r>
@@ -6003,7 +5925,6 @@
         <w:t xml:space="preserve"> (in the past) to indicate whether the passenger is still banned or if the prohibition has been lifted. </w:t>
       </w:r>
     </w:p>
-    <w:permStart w:id="1815554783" w:edGrp="everyone"/>
     <w:p>
       <w:pPr>
         <w:pStyle w:val="Comment-Grader"/>
@@ -6018,13 +5939,13 @@
           <w15:appearance w15:val="hidden"/>
           <w:text/>
         </w:sdtPr>
+        <w:sdtEndPr/>
         <w:sdtContent>
           <w:r>
             <w:t xml:space="preserve">    </w:t>
           </w:r>
         </w:sdtContent>
       </w:sdt>
-      <w:permEnd w:id="1815554783"/>
       <w:r>
         <w:t xml:space="preserve"> </w:t>
       </w:r>
@@ -6092,7 +6013,6 @@
         <w:t>pay-per-use services!  This requirement must be fulfilled in this and every other group or individual deliverable for it to be considered satisfied. </w:t>
       </w:r>
     </w:p>
-    <w:permStart w:id="1408045569" w:edGrp="everyone"/>
     <w:p>
       <w:pPr>
         <w:pStyle w:val="Comment-Grader"/>
@@ -6107,13 +6027,13 @@
           <w15:appearance w15:val="hidden"/>
           <w:text/>
         </w:sdtPr>
+        <w:sdtEndPr/>
         <w:sdtContent>
           <w:r>
             <w:t xml:space="preserve">    </w:t>
           </w:r>
         </w:sdtContent>
       </w:sdt>
-      <w:permEnd w:id="1408045569"/>
       <w:r>
         <w:t xml:space="preserve">  </w:t>
       </w:r>
@@ -6168,7 +6088,6 @@
         <w:t>Produce an analysis report.</w:t>
       </w:r>
     </w:p>
-    <w:permStart w:id="1362912911" w:edGrp="everyone"/>
     <w:p>
       <w:pPr>
         <w:pStyle w:val="Comment-Grader"/>
@@ -6183,13 +6102,13 @@
           <w15:appearance w15:val="hidden"/>
           <w:text/>
         </w:sdtPr>
+        <w:sdtEndPr/>
         <w:sdtContent>
           <w:r>
             <w:t xml:space="preserve">    </w:t>
           </w:r>
         </w:sdtContent>
       </w:sdt>
-      <w:permEnd w:id="1362912911"/>
       <w:r>
         <w:t xml:space="preserve">   </w:t>
       </w:r>
@@ -6202,7 +6121,6 @@
         <w:t>Produce a planning and progress report.</w:t>
       </w:r>
     </w:p>
-    <w:permStart w:id="2031892606" w:edGrp="everyone"/>
     <w:p>
       <w:pPr>
         <w:pStyle w:val="Comment-Grader"/>
@@ -6217,13 +6135,13 @@
           <w15:appearance w15:val="hidden"/>
           <w:text/>
         </w:sdtPr>
+        <w:sdtEndPr/>
         <w:sdtContent>
           <w:r>
             <w:t xml:space="preserve">    </w:t>
           </w:r>
         </w:sdtContent>
       </w:sdt>
-      <w:permEnd w:id="2031892606"/>
       <w:r>
         <w:t xml:space="preserve">  </w:t>
       </w:r>
@@ -6242,7 +6160,6 @@
         <w:rPr>
           <w:rFonts w:cstheme="majorHAnsi"/>
         </w:rPr>
-        <w:lastRenderedPageBreak/>
         <w:t>SUPPLEMENTARY II</w:t>
       </w:r>
       <w:r>
@@ -6405,7 +6322,6 @@
         <w:t>.</w:t>
       </w:r>
     </w:p>
-    <w:permStart w:id="991234116" w:edGrp="everyone"/>
     <w:p>
       <w:pPr>
         <w:pStyle w:val="Comment-Grader"/>
@@ -6420,13 +6336,13 @@
           <w15:appearance w15:val="hidden"/>
           <w:text/>
         </w:sdtPr>
+        <w:sdtEndPr/>
         <w:sdtContent>
           <w:r>
             <w:t xml:space="preserve">    </w:t>
           </w:r>
         </w:sdtContent>
       </w:sdt>
-      <w:permEnd w:id="991234116"/>
       <w:r>
         <w:t xml:space="preserve">   </w:t>
       </w:r>
@@ -6483,7 +6399,6 @@
         <w:t>.</w:t>
       </w:r>
     </w:p>
-    <w:permStart w:id="745096751" w:edGrp="everyone"/>
     <w:p>
       <w:pPr>
         <w:pStyle w:val="Comment-Grader"/>
@@ -6498,13 +6413,13 @@
           <w15:appearance w15:val="hidden"/>
           <w:text/>
         </w:sdtPr>
+        <w:sdtEndPr/>
         <w:sdtContent>
           <w:r>
             <w:t xml:space="preserve">    </w:t>
           </w:r>
         </w:sdtContent>
       </w:sdt>
-      <w:permEnd w:id="745096751"/>
       <w:r>
         <w:t xml:space="preserve">   </w:t>
       </w:r>
@@ -6940,7 +6855,6 @@
         <w:t>group or individual deliverables for it to be considered valid.</w:t>
       </w:r>
     </w:p>
-    <w:permStart w:id="361393539" w:edGrp="everyone"/>
     <w:p>
       <w:pPr>
         <w:pStyle w:val="Comment-Grader"/>
@@ -6955,13 +6869,13 @@
           <w15:appearance w15:val="hidden"/>
           <w:text/>
         </w:sdtPr>
+        <w:sdtEndPr/>
         <w:sdtContent>
           <w:r>
             <w:t xml:space="preserve">    </w:t>
           </w:r>
         </w:sdtContent>
       </w:sdt>
-      <w:permEnd w:id="361393539"/>
       <w:r>
         <w:t xml:space="preserve">  </w:t>
       </w:r>
@@ -6977,7 +6891,6 @@
         <w:rPr>
           <w:rFonts w:cstheme="majorHAnsi"/>
         </w:rPr>
-        <w:lastRenderedPageBreak/>
         <w:t>Testing requirements </w:t>
       </w:r>
     </w:p>
@@ -7014,7 +6927,6 @@
         <w:t>Produce an analysis report.</w:t>
       </w:r>
     </w:p>
-    <w:permStart w:id="833295285" w:edGrp="everyone"/>
     <w:p>
       <w:pPr>
         <w:pStyle w:val="Comment-Grader"/>
@@ -7029,13 +6941,13 @@
           <w15:appearance w15:val="hidden"/>
           <w:text/>
         </w:sdtPr>
+        <w:sdtEndPr/>
         <w:sdtContent>
           <w:r>
             <w:t xml:space="preserve">    </w:t>
           </w:r>
         </w:sdtContent>
       </w:sdt>
-      <w:permEnd w:id="833295285"/>
       <w:r>
         <w:t xml:space="preserve">   </w:t>
       </w:r>
@@ -7048,7 +6960,6 @@
         <w:t>Produce a planning and progress report.</w:t>
       </w:r>
     </w:p>
-    <w:permStart w:id="1514348030" w:edGrp="everyone"/>
     <w:p>
       <w:pPr>
         <w:pStyle w:val="Comment-Grader"/>
@@ -7063,13 +6974,13 @@
           <w15:appearance w15:val="hidden"/>
           <w:text/>
         </w:sdtPr>
+        <w:sdtEndPr/>
         <w:sdtContent>
           <w:r>
             <w:t xml:space="preserve">    </w:t>
           </w:r>
         </w:sdtContent>
       </w:sdt>
-      <w:permEnd w:id="1514348030"/>
       <w:r>
         <w:t xml:space="preserve">     </w:t>
       </w:r>
@@ -7091,7 +7002,6 @@
         <w:rPr>
           <w:rFonts w:cstheme="majorHAnsi"/>
         </w:rPr>
-        <w:lastRenderedPageBreak/>
         <w:t>SUPPLEMENTARY II</w:t>
       </w:r>
       <w:r>
@@ -7222,7 +7132,6 @@
         <w:t>is properly mocked.</w:t>
       </w:r>
     </w:p>
-    <w:permStart w:id="2092566320" w:edGrp="everyone"/>
     <w:p>
       <w:pPr>
         <w:pStyle w:val="Comment-Grader"/>
@@ -7237,13 +7146,13 @@
           <w15:appearance w15:val="hidden"/>
           <w:text/>
         </w:sdtPr>
+        <w:sdtEndPr/>
         <w:sdtContent>
           <w:r>
             <w:t xml:space="preserve">    </w:t>
           </w:r>
         </w:sdtContent>
       </w:sdt>
-      <w:permEnd w:id="2092566320"/>
       <w:r>
         <w:t xml:space="preserve">  </w:t>
       </w:r>
@@ -7270,7 +7179,6 @@
         <w:t>Produce an analysis report.</w:t>
       </w:r>
     </w:p>
-    <w:permStart w:id="1306342161" w:edGrp="everyone"/>
     <w:p>
       <w:pPr>
         <w:pStyle w:val="Comment-Grader"/>
@@ -7285,13 +7193,13 @@
           <w15:appearance w15:val="hidden"/>
           <w:text/>
         </w:sdtPr>
+        <w:sdtEndPr/>
         <w:sdtContent>
           <w:r>
             <w:t xml:space="preserve">    </w:t>
           </w:r>
         </w:sdtContent>
       </w:sdt>
-      <w:permEnd w:id="1306342161"/>
       <w:r>
         <w:t xml:space="preserve">     </w:t>
       </w:r>
@@ -7304,7 +7212,6 @@
         <w:t>Produce a planning and progress report.</w:t>
       </w:r>
     </w:p>
-    <w:permStart w:id="1978161967" w:edGrp="everyone"/>
     <w:p>
       <w:pPr>
         <w:pStyle w:val="Comment-Grader"/>
@@ -7319,13 +7226,13 @@
           <w15:appearance w15:val="hidden"/>
           <w:text/>
         </w:sdtPr>
+        <w:sdtEndPr/>
         <w:sdtContent>
           <w:r>
             <w:t xml:space="preserve">    </w:t>
           </w:r>
         </w:sdtContent>
       </w:sdt>
-      <w:permEnd w:id="1978161967"/>
       <w:r>
         <w:t xml:space="preserve">      </w:t>
       </w:r>
@@ -11039,6 +10946,7 @@
     <w:rsidRoot w:val="006B2BEC"/>
     <w:rsid w:val="00053924"/>
     <w:rsid w:val="00055A68"/>
+    <w:rsid w:val="00071BDE"/>
     <w:rsid w:val="00092344"/>
     <w:rsid w:val="0009453F"/>
     <w:rsid w:val="000B5C7E"/>
@@ -11086,6 +10994,7 @@
     <w:rsid w:val="00A011E1"/>
     <w:rsid w:val="00A04483"/>
     <w:rsid w:val="00A15F13"/>
+    <w:rsid w:val="00A17462"/>
     <w:rsid w:val="00A222AC"/>
     <w:rsid w:val="00A73E76"/>
     <w:rsid w:val="00AC1FAB"/>

</xml_diff>

<commit_message>
añadidas clases student 1
</commit_message>
<xml_diff>
--- a/reports/Grupal/00 - Requirements - Group.docx
+++ b/reports/Grupal/00 - Requirements - Group.docx
@@ -123,6 +123,7 @@
               </w:rPr>
               <w:tab/>
             </w:r>
+            <w:permStart w:id="143746294" w:edGrp="everyone"/>
             <w:sdt>
               <w:sdtPr>
                 <w:rPr>
@@ -136,7 +137,6 @@
                 <w15:appearance w15:val="hidden"/>
                 <w:text/>
               </w:sdtPr>
-              <w:sdtEndPr/>
               <w:sdtContent>
                 <w:r>
                   <w:rPr>
@@ -158,6 +158,7 @@
                 </w:r>
               </w:sdtContent>
             </w:sdt>
+            <w:permEnd w:id="143746294"/>
           </w:p>
         </w:tc>
       </w:tr>
@@ -200,6 +201,7 @@
               </w:rPr>
               <w:tab/>
             </w:r>
+            <w:permStart w:id="420692352" w:edGrp="everyone"/>
             <w:sdt>
               <w:sdtPr>
                 <w:rPr>
@@ -213,16 +215,22 @@
                 <w15:appearance w15:val="hidden"/>
                 <w:text/>
               </w:sdtPr>
-              <w:sdtEndPr/>
               <w:sdtContent>
                 <w:r>
                   <w:rPr>
                     <w:rFonts w:asciiTheme="majorHAnsi" w:hAnsiTheme="majorHAnsi" w:cstheme="majorHAnsi"/>
                   </w:rPr>
-                  <w:t xml:space="preserve"> https://github.com/JuanAntonioMorenoMoguel/Acme-ANS-D01</w:t>
+                  <w:t xml:space="preserve"> https://github.com/JuanAntonioMorenoMoguel/Acme-ANS-D0</w:t>
+                </w:r>
+                <w:r>
+                  <w:rPr>
+                    <w:rFonts w:asciiTheme="majorHAnsi" w:hAnsiTheme="majorHAnsi" w:cstheme="majorHAnsi"/>
+                  </w:rPr>
+                  <w:t>2</w:t>
                 </w:r>
               </w:sdtContent>
             </w:sdt>
+            <w:permEnd w:id="420692352"/>
           </w:p>
         </w:tc>
       </w:tr>
@@ -274,6 +282,7 @@
               </w:rPr>
               <w:tab/>
             </w:r>
+            <w:permStart w:id="291510380" w:edGrp="everyone"/>
             <w:sdt>
               <w:sdtPr>
                 <w:rPr>
@@ -287,7 +296,6 @@
                 <w15:appearance w15:val="hidden"/>
                 <w:text/>
               </w:sdtPr>
-              <w:sdtEndPr/>
               <w:sdtContent>
                 <w:r>
                   <w:rPr>
@@ -304,6 +312,7 @@
               </w:sdtContent>
             </w:sdt>
           </w:p>
+          <w:permEnd w:id="291510380"/>
           <w:p>
             <w:pPr>
               <w:pStyle w:val="Sinespaciado"/>
@@ -333,6 +342,7 @@
               </w:rPr>
               <w:tab/>
             </w:r>
+            <w:permStart w:id="1364481481" w:edGrp="everyone"/>
             <w:sdt>
               <w:sdtPr>
                 <w:rPr>
@@ -346,7 +356,6 @@
                 <w15:appearance w15:val="hidden"/>
                 <w:text/>
               </w:sdtPr>
-              <w:sdtEndPr/>
               <w:sdtContent>
                 <w:r>
                   <w:rPr>
@@ -368,6 +377,7 @@
                 </w:r>
               </w:sdtContent>
             </w:sdt>
+            <w:permEnd w:id="1364481481"/>
           </w:p>
           <w:p>
             <w:pPr>
@@ -396,6 +406,7 @@
               </w:rPr>
               <w:tab/>
             </w:r>
+            <w:permStart w:id="1443845444" w:edGrp="everyone"/>
             <w:sdt>
               <w:sdtPr>
                 <w:rPr>
@@ -409,7 +420,6 @@
                 <w15:appearance w15:val="hidden"/>
                 <w:text/>
               </w:sdtPr>
-              <w:sdtEndPr/>
               <w:sdtContent>
                 <w:r>
                   <w:rPr>
@@ -431,6 +441,7 @@
                 </w:r>
               </w:sdtContent>
             </w:sdt>
+            <w:permEnd w:id="1443845444"/>
             <w:r>
               <w:rPr>
                 <w:rFonts w:asciiTheme="majorHAnsi" w:hAnsiTheme="majorHAnsi" w:cstheme="majorHAnsi"/>
@@ -459,6 +470,7 @@
               </w:rPr>
               <w:tab/>
             </w:r>
+            <w:permStart w:id="415123737" w:edGrp="everyone"/>
             <w:sdt>
               <w:sdtPr>
                 <w:rPr>
@@ -472,7 +484,6 @@
                 <w15:appearance w15:val="hidden"/>
                 <w:text/>
               </w:sdtPr>
-              <w:sdtEndPr/>
               <w:sdtContent>
                 <w:r>
                   <w:rPr>
@@ -494,6 +505,7 @@
                 </w:r>
               </w:sdtContent>
             </w:sdt>
+            <w:permEnd w:id="415123737"/>
           </w:p>
         </w:tc>
         <w:tc>
@@ -539,6 +551,12 @@
                 <w:rFonts w:asciiTheme="majorHAnsi" w:hAnsiTheme="majorHAnsi" w:cstheme="majorHAnsi"/>
               </w:rPr>
               <w:tab/>
+            </w:r>
+            <w:permStart w:id="1081366304" w:edGrp="everyone"/>
+            <w:r>
+              <w:rPr>
+                <w:rFonts w:asciiTheme="majorHAnsi" w:hAnsiTheme="majorHAnsi" w:cstheme="majorHAnsi"/>
+              </w:rPr>
               <w:t xml:space="preserve"> </w:t>
             </w:r>
             <w:sdt>
@@ -555,7 +573,6 @@
                 <w15:appearance w15:val="hidden"/>
                 <w:text/>
               </w:sdtPr>
-              <w:sdtEndPr/>
               <w:sdtContent>
                 <w:r>
                   <w:rPr>
@@ -567,6 +584,7 @@
               </w:sdtContent>
             </w:sdt>
           </w:p>
+          <w:permEnd w:id="1081366304"/>
           <w:p>
             <w:pPr>
               <w:pStyle w:val="Sinespaciado"/>
@@ -596,6 +614,7 @@
               </w:rPr>
               <w:tab/>
             </w:r>
+            <w:permStart w:id="554395221" w:edGrp="everyone"/>
             <w:sdt>
               <w:sdtPr>
                 <w:rPr>
@@ -610,7 +629,6 @@
                 <w15:appearance w15:val="hidden"/>
                 <w:text/>
               </w:sdtPr>
-              <w:sdtEndPr/>
               <w:sdtContent>
                 <w:r>
                   <w:rPr>
@@ -635,6 +653,7 @@
                 </w:r>
               </w:sdtContent>
             </w:sdt>
+            <w:permEnd w:id="554395221"/>
           </w:p>
           <w:p>
             <w:pPr>
@@ -663,6 +682,7 @@
               </w:rPr>
               <w:tab/>
             </w:r>
+            <w:permStart w:id="84825807" w:edGrp="everyone"/>
             <w:sdt>
               <w:sdtPr>
                 <w:rPr>
@@ -677,7 +697,6 @@
                 <w15:appearance w15:val="hidden"/>
                 <w:text/>
               </w:sdtPr>
-              <w:sdtEndPr/>
               <w:sdtContent>
                 <w:r>
                   <w:rPr>
@@ -702,6 +721,7 @@
                 </w:r>
               </w:sdtContent>
             </w:sdt>
+            <w:permEnd w:id="84825807"/>
           </w:p>
           <w:p>
             <w:pPr>
@@ -730,6 +750,7 @@
               </w:rPr>
               <w:tab/>
             </w:r>
+            <w:permStart w:id="584389830" w:edGrp="everyone"/>
             <w:sdt>
               <w:sdtPr>
                 <w:rPr>
@@ -743,7 +764,6 @@
                 <w15:appearance w15:val="hidden"/>
                 <w:text/>
               </w:sdtPr>
-              <w:sdtEndPr/>
               <w:sdtContent>
                 <w:r>
                   <w:rPr>
@@ -765,6 +785,7 @@
                 </w:r>
               </w:sdtContent>
             </w:sdt>
+            <w:permEnd w:id="584389830"/>
           </w:p>
         </w:tc>
       </w:tr>
@@ -793,6 +814,7 @@
               <w:rPr>
                 <w:rFonts w:asciiTheme="majorHAnsi" w:hAnsiTheme="majorHAnsi" w:cstheme="majorHAnsi"/>
                 <w:b/>
+                <w:lang w:val="es-ES"/>
               </w:rPr>
             </w:pPr>
             <w:r>
@@ -815,10 +837,12 @@
               </w:rPr>
               <w:tab/>
             </w:r>
+            <w:permStart w:id="1000832359" w:edGrp="everyone"/>
             <w:sdt>
               <w:sdtPr>
                 <w:rPr>
                   <w:rFonts w:asciiTheme="majorHAnsi" w:hAnsiTheme="majorHAnsi" w:cstheme="majorBidi"/>
+                  <w:lang w:val="es-ES"/>
                 </w:rPr>
                 <w:tag w:val="ID3"/>
                 <w:id w:val="-2029015554"/>
@@ -828,17 +852,18 @@
                 <w15:appearance w15:val="hidden"/>
                 <w:text/>
               </w:sdtPr>
-              <w:sdtEndPr/>
               <w:sdtContent>
                 <w:r>
                   <w:rPr>
                     <w:rFonts w:asciiTheme="majorHAnsi" w:hAnsiTheme="majorHAnsi" w:cstheme="majorBidi"/>
+                    <w:lang w:val="es-ES"/>
                   </w:rPr>
                   <w:t xml:space="preserve"> 32085726J</w:t>
                 </w:r>
               </w:sdtContent>
             </w:sdt>
           </w:p>
+          <w:permEnd w:id="1000832359"/>
           <w:p>
             <w:pPr>
               <w:pStyle w:val="Sinespaciado"/>
@@ -868,10 +893,12 @@
               </w:rPr>
               <w:tab/>
             </w:r>
+            <w:permStart w:id="926035648" w:edGrp="everyone"/>
             <w:sdt>
               <w:sdtPr>
                 <w:rPr>
                   <w:rFonts w:asciiTheme="majorHAnsi" w:hAnsiTheme="majorHAnsi" w:cstheme="majorHAnsi"/>
+                  <w:lang w:val="es-ES"/>
                 </w:rPr>
                 <w:tag w:val="UVUS03"/>
                 <w:id w:val="-1922171075"/>
@@ -881,28 +908,31 @@
                 <w15:appearance w15:val="hidden"/>
                 <w:text/>
               </w:sdtPr>
-              <w:sdtEndPr/>
               <w:sdtContent>
                 <w:r>
                   <w:rPr>
                     <w:rFonts w:asciiTheme="majorHAnsi" w:hAnsiTheme="majorHAnsi" w:cstheme="majorHAnsi"/>
+                    <w:lang w:val="es-ES"/>
                   </w:rPr>
                   <w:t xml:space="preserve"> </w:t>
                 </w:r>
                 <w:r>
                   <w:rPr>
                     <w:rFonts w:asciiTheme="majorHAnsi" w:hAnsiTheme="majorHAnsi" w:cstheme="majorHAnsi"/>
+                    <w:lang w:val="es-ES"/>
                   </w:rPr>
                   <w:t>dandelpin</w:t>
                 </w:r>
                 <w:r>
                   <w:rPr>
                     <w:rFonts w:asciiTheme="majorHAnsi" w:hAnsiTheme="majorHAnsi" w:cstheme="majorHAnsi"/>
+                    <w:lang w:val="es-ES"/>
                   </w:rPr>
                   <w:t xml:space="preserve"> </w:t>
                 </w:r>
               </w:sdtContent>
             </w:sdt>
+            <w:permEnd w:id="926035648"/>
           </w:p>
           <w:p>
             <w:pPr>
@@ -932,6 +962,7 @@
               </w:rPr>
               <w:tab/>
             </w:r>
+            <w:permStart w:id="1519068571" w:edGrp="everyone"/>
             <w:sdt>
               <w:sdtPr>
                 <w:rPr>
@@ -946,7 +977,6 @@
                 <w15:appearance w15:val="hidden"/>
                 <w:text/>
               </w:sdtPr>
-              <w:sdtEndPr/>
               <w:sdtContent>
                 <w:r>
                   <w:rPr>
@@ -965,6 +995,7 @@
               </w:sdtContent>
             </w:sdt>
           </w:p>
+          <w:permEnd w:id="1519068571"/>
           <w:p>
             <w:pPr>
               <w:pStyle w:val="Sinespaciado"/>
@@ -992,6 +1023,7 @@
               </w:rPr>
               <w:tab/>
             </w:r>
+            <w:permStart w:id="1983335098" w:edGrp="everyone"/>
             <w:sdt>
               <w:sdtPr>
                 <w:rPr>
@@ -1004,7 +1036,6 @@
                 </w:placeholder>
                 <w:text/>
               </w:sdtPr>
-              <w:sdtEndPr/>
               <w:sdtContent>
                 <w:r>
                   <w:rPr>
@@ -1020,6 +1051,7 @@
                 </w:r>
               </w:sdtContent>
             </w:sdt>
+            <w:permEnd w:id="1983335098"/>
           </w:p>
         </w:tc>
         <w:tc>
@@ -1066,6 +1098,7 @@
               </w:rPr>
               <w:tab/>
             </w:r>
+            <w:permStart w:id="1222207409" w:edGrp="everyone"/>
             <w:sdt>
               <w:sdtPr>
                 <w:rPr>
@@ -1080,7 +1113,6 @@
                 <w15:appearance w15:val="hidden"/>
                 <w:text/>
               </w:sdtPr>
-              <w:sdtEndPr/>
               <w:sdtContent>
                 <w:r>
                   <w:rPr>
@@ -1092,6 +1124,7 @@
               </w:sdtContent>
             </w:sdt>
           </w:p>
+          <w:permEnd w:id="1222207409"/>
           <w:p>
             <w:pPr>
               <w:pStyle w:val="Sinespaciado"/>
@@ -1121,6 +1154,7 @@
               </w:rPr>
               <w:tab/>
             </w:r>
+            <w:permStart w:id="484340907" w:edGrp="everyone"/>
             <w:sdt>
               <w:sdtPr>
                 <w:rPr>
@@ -1135,7 +1169,6 @@
                 <w15:appearance w15:val="hidden"/>
                 <w:text/>
               </w:sdtPr>
-              <w:sdtEndPr/>
               <w:sdtContent>
                 <w:r>
                   <w:rPr>
@@ -1146,6 +1179,7 @@
                 </w:r>
               </w:sdtContent>
             </w:sdt>
+            <w:permEnd w:id="484340907"/>
           </w:p>
           <w:p>
             <w:pPr>
@@ -1174,6 +1208,7 @@
               </w:rPr>
               <w:tab/>
             </w:r>
+            <w:permStart w:id="386604040" w:edGrp="everyone"/>
             <w:sdt>
               <w:sdtPr>
                 <w:rPr>
@@ -1188,7 +1223,6 @@
                 <w15:appearance w15:val="hidden"/>
                 <w:text/>
               </w:sdtPr>
-              <w:sdtEndPr/>
               <w:sdtContent>
                 <w:r>
                   <w:rPr>
@@ -1199,6 +1233,7 @@
                 </w:r>
               </w:sdtContent>
             </w:sdt>
+            <w:permEnd w:id="386604040"/>
           </w:p>
           <w:p>
             <w:pPr>
@@ -1227,6 +1262,7 @@
               </w:rPr>
               <w:tab/>
             </w:r>
+            <w:permStart w:id="1487353257" w:edGrp="everyone"/>
             <w:sdt>
               <w:sdtPr>
                 <w:rPr>
@@ -1240,7 +1276,6 @@
                 <w15:appearance w15:val="hidden"/>
                 <w:text/>
               </w:sdtPr>
-              <w:sdtEndPr/>
               <w:sdtContent>
                 <w:r>
                   <w:rPr>
@@ -1256,6 +1291,7 @@
                 </w:r>
               </w:sdtContent>
             </w:sdt>
+            <w:permEnd w:id="1487353257"/>
           </w:p>
         </w:tc>
       </w:tr>
@@ -1281,6 +1317,7 @@
               <w:rPr>
                 <w:rFonts w:asciiTheme="majorHAnsi" w:hAnsiTheme="majorHAnsi" w:cstheme="majorHAnsi"/>
                 <w:b/>
+                <w:lang w:val="es-ES"/>
               </w:rPr>
             </w:pPr>
             <w:r>
@@ -1303,10 +1340,12 @@
               </w:rPr>
               <w:tab/>
             </w:r>
+            <w:permStart w:id="1631927432" w:edGrp="everyone"/>
             <w:sdt>
               <w:sdtPr>
                 <w:rPr>
                   <w:rFonts w:asciiTheme="majorHAnsi" w:hAnsiTheme="majorHAnsi" w:cstheme="majorBidi"/>
+                  <w:lang w:val="es-ES"/>
                 </w:rPr>
                 <w:tag w:val="ID5"/>
                 <w:id w:val="1093052838"/>
@@ -1316,17 +1355,18 @@
                 <w15:appearance w15:val="hidden"/>
                 <w:text/>
               </w:sdtPr>
-              <w:sdtEndPr/>
               <w:sdtContent>
                 <w:r>
                   <w:rPr>
                     <w:rFonts w:asciiTheme="majorHAnsi" w:hAnsiTheme="majorHAnsi" w:cstheme="majorBidi"/>
+                    <w:lang w:val="es-ES"/>
                   </w:rPr>
                   <w:t xml:space="preserve"> 49048001H</w:t>
                 </w:r>
               </w:sdtContent>
             </w:sdt>
           </w:p>
+          <w:permEnd w:id="1631927432"/>
           <w:p>
             <w:pPr>
               <w:pStyle w:val="Sinespaciado"/>
@@ -1356,11 +1396,12 @@
               </w:rPr>
               <w:tab/>
             </w:r>
+            <w:permStart w:id="1398370153" w:edGrp="everyone"/>
             <w:sdt>
               <w:sdtPr>
                 <w:rPr>
                   <w:rFonts w:asciiTheme="majorHAnsi" w:hAnsiTheme="majorHAnsi" w:cstheme="majorHAnsi"/>
-                  <w:lang w:val="en-US"/>
+                  <w:lang w:val="es-ES"/>
                 </w:rPr>
                 <w:tag w:val="UVUS05"/>
                 <w:id w:val="-1423649294"/>
@@ -1370,38 +1411,38 @@
                 <w15:appearance w15:val="hidden"/>
                 <w:text/>
               </w:sdtPr>
-              <w:sdtEndPr/>
               <w:sdtContent>
                 <w:r>
                   <w:rPr>
                     <w:rFonts w:asciiTheme="majorHAnsi" w:hAnsiTheme="majorHAnsi" w:cstheme="majorHAnsi"/>
-                    <w:lang w:val="en-US"/>
+                    <w:lang w:val="es-ES"/>
                   </w:rPr>
                   <w:t xml:space="preserve"> </w:t>
                 </w:r>
                 <w:r>
                   <w:rPr>
                     <w:rFonts w:asciiTheme="majorHAnsi" w:hAnsiTheme="majorHAnsi" w:cstheme="majorHAnsi"/>
-                    <w:lang w:val="en-US"/>
+                    <w:lang w:val="es-ES"/>
                   </w:rPr>
                   <w:t>anglopoli</w:t>
                 </w:r>
                 <w:r>
                   <w:rPr>
                     <w:rFonts w:asciiTheme="majorHAnsi" w:hAnsiTheme="majorHAnsi" w:cstheme="majorHAnsi"/>
-                    <w:lang w:val="en-US"/>
+                    <w:lang w:val="es-ES"/>
                   </w:rPr>
                   <w:t>1</w:t>
                 </w:r>
                 <w:r>
                   <w:rPr>
                     <w:rFonts w:asciiTheme="majorHAnsi" w:hAnsiTheme="majorHAnsi" w:cstheme="majorHAnsi"/>
-                    <w:lang w:val="en-US"/>
+                    <w:lang w:val="es-ES"/>
                   </w:rPr>
                   <w:t xml:space="preserve">  </w:t>
                 </w:r>
               </w:sdtContent>
             </w:sdt>
+            <w:permEnd w:id="1398370153"/>
           </w:p>
           <w:p>
             <w:pPr>
@@ -1430,11 +1471,12 @@
               </w:rPr>
               <w:tab/>
             </w:r>
+            <w:permStart w:id="72570348" w:edGrp="everyone"/>
             <w:sdt>
               <w:sdtPr>
                 <w:rPr>
                   <w:rFonts w:asciiTheme="majorHAnsi" w:hAnsiTheme="majorHAnsi" w:cstheme="majorHAnsi"/>
-                  <w:lang w:val="en-US"/>
+                  <w:lang w:val="es-ES"/>
                 </w:rPr>
                 <w:tag w:val="Student5"/>
                 <w:id w:val="-611360200"/>
@@ -1444,24 +1486,17 @@
                 <w15:appearance w15:val="hidden"/>
                 <w:text/>
               </w:sdtPr>
-              <w:sdtEndPr/>
               <w:sdtContent>
                 <w:r>
                   <w:rPr>
                     <w:rFonts w:asciiTheme="majorHAnsi" w:hAnsiTheme="majorHAnsi" w:cstheme="majorHAnsi"/>
-                    <w:lang w:val="en-US"/>
+                    <w:lang w:val="es-ES"/>
                   </w:rPr>
-                  <w:t>Ló</w:t>
-                </w:r>
-                <w:r>
-                  <w:rPr>
-                    <w:rFonts w:asciiTheme="majorHAnsi" w:hAnsiTheme="majorHAnsi" w:cstheme="majorHAnsi"/>
-                    <w:lang w:val="en-US"/>
-                  </w:rPr>
-                  <w:t>pez Oliva, Ángela</w:t>
+                  <w:t>López Oliva, Ángela</w:t>
                 </w:r>
               </w:sdtContent>
             </w:sdt>
+            <w:permEnd w:id="72570348"/>
           </w:p>
           <w:p>
             <w:pPr>
@@ -1490,6 +1525,7 @@
               </w:rPr>
               <w:tab/>
             </w:r>
+            <w:permStart w:id="2077499526" w:edGrp="everyone"/>
             <w:sdt>
               <w:sdtPr>
                 <w:rPr>
@@ -1502,7 +1538,6 @@
                 </w:placeholder>
                 <w:text/>
               </w:sdtPr>
-              <w:sdtEndPr/>
               <w:sdtContent>
                 <w:r>
                   <w:rPr>
@@ -1518,6 +1553,7 @@
                 </w:r>
               </w:sdtContent>
             </w:sdt>
+            <w:permEnd w:id="2077499526"/>
           </w:p>
         </w:tc>
         <w:tc>
@@ -1579,6 +1615,7 @@
               </w:rPr>
               <w:tab/>
             </w:r>
+            <w:permStart w:id="1772436159" w:edGrp="everyone"/>
             <w:sdt>
               <w:sdtPr>
                 <w:rPr>
@@ -1592,7 +1629,6 @@
                 <w15:appearance w15:val="hidden"/>
                 <w:text/>
               </w:sdtPr>
-              <w:sdtEndPr/>
               <w:sdtContent>
                 <w:r>
                   <w:rPr>
@@ -1614,6 +1650,7 @@
                 </w:r>
               </w:sdtContent>
             </w:sdt>
+            <w:permEnd w:id="1772436159"/>
           </w:p>
         </w:tc>
       </w:tr>
@@ -1633,6 +1670,7 @@
         <w:rPr>
           <w:rFonts w:cstheme="majorHAnsi"/>
         </w:rPr>
+        <w:lastRenderedPageBreak/>
         <w:t>MANDATORY</w:t>
       </w:r>
       <w:r>
@@ -1813,6 +1851,7 @@
       </w:r>
     </w:p>
     <w:bookmarkStart w:id="2" w:name="_Hlk157672140"/>
+    <w:permStart w:id="514992324" w:edGrp="everyone"/>
     <w:p>
       <w:pPr>
         <w:pStyle w:val="Comment-Grader"/>
@@ -1827,7 +1866,6 @@
           <w15:appearance w15:val="hidden"/>
           <w:text/>
         </w:sdtPr>
-        <w:sdtEndPr/>
         <w:sdtContent>
           <w:r>
             <w:t xml:space="preserve">  </w:t>
@@ -1840,6 +1878,7 @@
           </w:r>
         </w:sdtContent>
       </w:sdt>
+      <w:permEnd w:id="514992324"/>
       <w:r>
         <w:t xml:space="preserve">   </w:t>
       </w:r>
@@ -1854,6 +1893,7 @@
       </w:r>
     </w:p>
     <w:bookmarkStart w:id="3" w:name="_Hlk157672153"/>
+    <w:permStart w:id="1330789551" w:edGrp="everyone"/>
     <w:p>
       <w:pPr>
         <w:pStyle w:val="Comment-Grader"/>
@@ -1868,7 +1908,6 @@
           <w15:appearance w15:val="hidden"/>
           <w:text/>
         </w:sdtPr>
-        <w:sdtEndPr/>
         <w:sdtContent>
           <w:r>
             <w:t xml:space="preserve">  </w:t>
@@ -1881,6 +1920,7 @@
           </w:r>
         </w:sdtContent>
       </w:sdt>
+      <w:permEnd w:id="1330789551"/>
       <w:r>
         <w:t xml:space="preserve">  </w:t>
       </w:r>
@@ -1929,6 +1969,7 @@
         <w:t>schedule.</w:t>
       </w:r>
     </w:p>
+    <w:permStart w:id="263077281" w:edGrp="everyone"/>
     <w:p>
       <w:pPr>
         <w:pStyle w:val="Comment-Grader"/>
@@ -1943,7 +1984,6 @@
           <w15:appearance w15:val="hidden"/>
           <w:text/>
         </w:sdtPr>
-        <w:sdtEndPr/>
         <w:sdtContent>
           <w:r>
             <w:t xml:space="preserve">  </w:t>
@@ -1956,6 +1996,7 @@
           </w:r>
         </w:sdtContent>
       </w:sdt>
+      <w:permEnd w:id="263077281"/>
       <w:r>
         <w:t xml:space="preserve">   </w:t>
       </w:r>
@@ -1971,6 +2012,7 @@
         <w:rPr>
           <w:rFonts w:cstheme="majorHAnsi"/>
         </w:rPr>
+        <w:lastRenderedPageBreak/>
         <w:t>MANDATORY</w:t>
       </w:r>
       <w:r>
@@ -2169,6 +2211,7 @@
         <w:t>; no further information about them is needed in the system.</w:t>
       </w:r>
     </w:p>
+    <w:permStart w:id="3886208" w:edGrp="everyone"/>
     <w:p>
       <w:pPr>
         <w:pStyle w:val="Comment-Grader"/>
@@ -2183,13 +2226,19 @@
           <w15:appearance w15:val="hidden"/>
           <w:text/>
         </w:sdtPr>
-        <w:sdtEndPr/>
         <w:sdtContent>
           <w:r>
-            <w:t xml:space="preserve">    </w:t>
+            <w:t xml:space="preserve"> </w:t>
+          </w:r>
+          <w:r>
+            <w:t>X</w:t>
+          </w:r>
+          <w:r>
+            <w:t xml:space="preserve"> </w:t>
           </w:r>
         </w:sdtContent>
       </w:sdt>
+      <w:permEnd w:id="3886208"/>
       <w:r>
         <w:t xml:space="preserve">  </w:t>
       </w:r>
@@ -2340,6 +2389,7 @@
         <w:t>,15}$").</w:t>
       </w:r>
     </w:p>
+    <w:permStart w:id="568988877" w:edGrp="everyone"/>
     <w:p>
       <w:pPr>
         <w:pStyle w:val="Comment-Grader"/>
@@ -2354,13 +2404,19 @@
           <w15:appearance w15:val="hidden"/>
           <w:text/>
         </w:sdtPr>
-        <w:sdtEndPr/>
         <w:sdtContent>
           <w:r>
-            <w:t xml:space="preserve">    </w:t>
+            <w:t xml:space="preserve"> </w:t>
+          </w:r>
+          <w:r>
+            <w:t>X</w:t>
+          </w:r>
+          <w:r>
+            <w:t xml:space="preserve"> </w:t>
           </w:r>
         </w:sdtContent>
       </w:sdt>
+      <w:permEnd w:id="568988877"/>
       <w:r>
         <w:t xml:space="preserve">   </w:t>
       </w:r>
@@ -2551,6 +2607,7 @@
         <w:t xml:space="preserve"> characters).</w:t>
       </w:r>
     </w:p>
+    <w:permStart w:id="64176652" w:edGrp="everyone"/>
     <w:p>
       <w:pPr>
         <w:pStyle w:val="Comment-Grader"/>
@@ -2565,13 +2622,16 @@
           <w15:appearance w15:val="hidden"/>
           <w:text/>
         </w:sdtPr>
-        <w:sdtEndPr/>
         <w:sdtContent>
           <w:r>
-            <w:t xml:space="preserve">    </w:t>
+            <w:t xml:space="preserve"> X</w:t>
+          </w:r>
+          <w:r>
+            <w:t xml:space="preserve">  </w:t>
           </w:r>
         </w:sdtContent>
       </w:sdt>
+      <w:permEnd w:id="64176652"/>
       <w:r>
         <w:t xml:space="preserve">      </w:t>
       </w:r>
@@ -2740,6 +2800,7 @@
         <w:t xml:space="preserve">. </w:t>
       </w:r>
     </w:p>
+    <w:permStart w:id="2084199269" w:edGrp="everyone"/>
     <w:p>
       <w:pPr>
         <w:pStyle w:val="Comment-Grader"/>
@@ -2754,13 +2815,19 @@
           <w15:appearance w15:val="hidden"/>
           <w:text/>
         </w:sdtPr>
-        <w:sdtEndPr/>
         <w:sdtContent>
           <w:r>
-            <w:t xml:space="preserve">    </w:t>
+            <w:t xml:space="preserve">  </w:t>
+          </w:r>
+          <w:r>
+            <w:t>X</w:t>
+          </w:r>
+          <w:r>
+            <w:t xml:space="preserve">  </w:t>
           </w:r>
         </w:sdtContent>
       </w:sdt>
+      <w:permEnd w:id="2084199269"/>
       <w:r>
         <w:t xml:space="preserve">   </w:t>
       </w:r>
@@ -2810,7 +2877,11 @@
         <w:t xml:space="preserve">.  </w:t>
       </w:r>
       <w:r>
-        <w:t xml:space="preserve">The system must store the following data: a </w:t>
+        <w:t xml:space="preserve">The system must </w:t>
+      </w:r>
+      <w:r>
+        <w:lastRenderedPageBreak/>
+        <w:t xml:space="preserve">store the following data: a </w:t>
       </w:r>
       <w:r>
         <w:rPr>
@@ -2972,6 +3043,7 @@
         <w:t xml:space="preserve"> or not. </w:t>
       </w:r>
     </w:p>
+    <w:permStart w:id="1789663349" w:edGrp="everyone"/>
     <w:p>
       <w:pPr>
         <w:pStyle w:val="Comment-Grader"/>
@@ -2986,13 +3058,19 @@
           <w15:appearance w15:val="hidden"/>
           <w:text/>
         </w:sdtPr>
-        <w:sdtEndPr/>
         <w:sdtContent>
           <w:r>
-            <w:t xml:space="preserve">    </w:t>
+            <w:t xml:space="preserve">  </w:t>
+          </w:r>
+          <w:r>
+            <w:t>X</w:t>
+          </w:r>
+          <w:r>
+            <w:t xml:space="preserve">  </w:t>
           </w:r>
         </w:sdtContent>
       </w:sdt>
+      <w:permEnd w:id="1789663349"/>
       <w:r>
         <w:t xml:space="preserve">   </w:t>
       </w:r>
@@ -3099,6 +3177,7 @@
         <w:t>”.</w:t>
       </w:r>
     </w:p>
+    <w:permStart w:id="1472210995" w:edGrp="everyone"/>
     <w:p>
       <w:pPr>
         <w:pStyle w:val="Comment-Grader"/>
@@ -3113,13 +3192,19 @@
           <w15:appearance w15:val="hidden"/>
           <w:text/>
         </w:sdtPr>
-        <w:sdtEndPr/>
         <w:sdtContent>
           <w:r>
-            <w:t xml:space="preserve">    </w:t>
+            <w:t xml:space="preserve">  </w:t>
+          </w:r>
+          <w:r>
+            <w:t>X</w:t>
+          </w:r>
+          <w:r>
+            <w:t xml:space="preserve">  </w:t>
           </w:r>
         </w:sdtContent>
       </w:sdt>
+      <w:permEnd w:id="1472210995"/>
       <w:r>
         <w:t xml:space="preserve">    </w:t>
       </w:r>
@@ -3170,6 +3255,7 @@
         <w:t>.</w:t>
       </w:r>
     </w:p>
+    <w:permStart w:id="1506941238" w:edGrp="everyone"/>
     <w:p>
       <w:pPr>
         <w:pStyle w:val="Comment-Grader"/>
@@ -3184,13 +3270,19 @@
           <w15:appearance w15:val="hidden"/>
           <w:text/>
         </w:sdtPr>
-        <w:sdtEndPr/>
         <w:sdtContent>
           <w:r>
-            <w:t xml:space="preserve">    </w:t>
+            <w:t xml:space="preserve">  </w:t>
+          </w:r>
+          <w:r>
+            <w:t>X</w:t>
+          </w:r>
+          <w:r>
+            <w:t xml:space="preserve">  </w:t>
           </w:r>
         </w:sdtContent>
       </w:sdt>
+      <w:permEnd w:id="1506941238"/>
       <w:r>
         <w:t xml:space="preserve">    </w:t>
       </w:r>
@@ -3209,6 +3301,7 @@
         <w:rPr>
           <w:rFonts w:cstheme="majorHAnsi"/>
         </w:rPr>
+        <w:lastRenderedPageBreak/>
         <w:t>MANDATORY</w:t>
       </w:r>
       <w:r>
@@ -3328,6 +3421,7 @@
         <w:t>require confirmation.</w:t>
       </w:r>
     </w:p>
+    <w:permStart w:id="877278202" w:edGrp="everyone"/>
     <w:p>
       <w:pPr>
         <w:pStyle w:val="Comment-Grader"/>
@@ -3342,13 +3436,13 @@
           <w15:appearance w15:val="hidden"/>
           <w:text/>
         </w:sdtPr>
-        <w:sdtEndPr/>
         <w:sdtContent>
           <w:r>
             <w:t xml:space="preserve">    </w:t>
           </w:r>
         </w:sdtContent>
       </w:sdt>
+      <w:permEnd w:id="877278202"/>
     </w:p>
     <w:p>
       <w:pPr>
@@ -3412,6 +3506,7 @@
         <w:t xml:space="preserve"> Both operations require confirmation.</w:t>
       </w:r>
     </w:p>
+    <w:permStart w:id="793719138" w:edGrp="everyone"/>
     <w:p>
       <w:pPr>
         <w:pStyle w:val="Comment-Grader"/>
@@ -3426,13 +3521,13 @@
           <w15:appearance w15:val="hidden"/>
           <w:text/>
         </w:sdtPr>
-        <w:sdtEndPr/>
         <w:sdtContent>
           <w:r>
             <w:t xml:space="preserve">    </w:t>
           </w:r>
         </w:sdtContent>
       </w:sdt>
+      <w:permEnd w:id="793719138"/>
       <w:r>
         <w:t xml:space="preserve">   </w:t>
       </w:r>
@@ -3496,6 +3591,7 @@
         <w:t>operations require confirmation.</w:t>
       </w:r>
     </w:p>
+    <w:permStart w:id="1433148399" w:edGrp="everyone"/>
     <w:p>
       <w:pPr>
         <w:pStyle w:val="Comment-Grader"/>
@@ -3510,13 +3606,13 @@
           <w15:appearance w15:val="hidden"/>
           <w:text/>
         </w:sdtPr>
-        <w:sdtEndPr/>
         <w:sdtContent>
           <w:r>
             <w:t xml:space="preserve">    </w:t>
           </w:r>
         </w:sdtContent>
       </w:sdt>
+      <w:permEnd w:id="1433148399"/>
       <w:r>
         <w:t xml:space="preserve">   </w:t>
       </w:r>
@@ -3569,6 +3665,7 @@
         <w:t>); the services must be promoted in every page as little intrusively as possible.</w:t>
       </w:r>
     </w:p>
+    <w:permStart w:id="1002920657" w:edGrp="everyone"/>
     <w:p>
       <w:pPr>
         <w:pStyle w:val="Comment-Grader"/>
@@ -3583,13 +3680,13 @@
           <w15:appearance w15:val="hidden"/>
           <w:text/>
         </w:sdtPr>
-        <w:sdtEndPr/>
         <w:sdtContent>
           <w:r>
             <w:t xml:space="preserve">    </w:t>
           </w:r>
         </w:sdtContent>
       </w:sdt>
+      <w:permEnd w:id="1002920657"/>
       <w:r>
         <w:t xml:space="preserve">   </w:t>
       </w:r>
@@ -3651,6 +3748,7 @@
         <w:rPr>
           <w:rFonts w:cstheme="majorHAnsi"/>
         </w:rPr>
+        <w:lastRenderedPageBreak/>
         <w:t>Managerial requirements</w:t>
       </w:r>
     </w:p>
@@ -3662,6 +3760,7 @@
         <w:t>Provide a link to your planning dashboard in GitHub to review the tasks, their current status, and your schedule.</w:t>
       </w:r>
     </w:p>
+    <w:permStart w:id="1902000534" w:edGrp="everyone"/>
     <w:p>
       <w:pPr>
         <w:pStyle w:val="Comment-Grader"/>
@@ -3676,13 +3775,13 @@
           <w15:appearance w15:val="hidden"/>
           <w:text/>
         </w:sdtPr>
-        <w:sdtEndPr/>
         <w:sdtContent>
           <w:r>
             <w:t xml:space="preserve">    </w:t>
           </w:r>
         </w:sdtContent>
       </w:sdt>
+      <w:permEnd w:id="1902000534"/>
       <w:r>
         <w:t xml:space="preserve">  </w:t>
       </w:r>
@@ -3701,6 +3800,7 @@
         <w:rPr>
           <w:rFonts w:cstheme="majorHAnsi"/>
         </w:rPr>
+        <w:lastRenderedPageBreak/>
         <w:t>MANDATORY</w:t>
       </w:r>
       <w:r>
@@ -3744,6 +3844,7 @@
         <w:t xml:space="preserve">Create appropriate indexes for your entities, if required. </w:t>
       </w:r>
     </w:p>
+    <w:permStart w:id="47063208" w:edGrp="everyone"/>
     <w:p>
       <w:pPr>
         <w:pStyle w:val="Comment-Grader"/>
@@ -3758,13 +3859,13 @@
           <w15:appearance w15:val="hidden"/>
           <w:text/>
         </w:sdtPr>
-        <w:sdtEndPr/>
         <w:sdtContent>
           <w:r>
             <w:t xml:space="preserve">    </w:t>
           </w:r>
         </w:sdtContent>
       </w:sdt>
+      <w:permEnd w:id="47063208"/>
       <w:r>
         <w:t xml:space="preserve">   </w:t>
       </w:r>
@@ -3838,6 +3939,7 @@
         <w:t>.</w:t>
       </w:r>
     </w:p>
+    <w:permStart w:id="759059702" w:edGrp="everyone"/>
     <w:p>
       <w:pPr>
         <w:pStyle w:val="Comment-Grader"/>
@@ -3852,13 +3954,13 @@
           <w15:appearance w15:val="hidden"/>
           <w:text/>
         </w:sdtPr>
-        <w:sdtEndPr/>
         <w:sdtContent>
           <w:r>
             <w:t xml:space="preserve">    </w:t>
           </w:r>
         </w:sdtContent>
       </w:sdt>
+      <w:permEnd w:id="759059702"/>
       <w:r>
         <w:t xml:space="preserve">  </w:t>
       </w:r>
@@ -3888,6 +3990,7 @@
         <w:t xml:space="preserve">  </w:t>
       </w:r>
     </w:p>
+    <w:permStart w:id="1340033691" w:edGrp="everyone"/>
     <w:p>
       <w:pPr>
         <w:pStyle w:val="Comment-Grader"/>
@@ -3902,13 +4005,13 @@
           <w15:appearance w15:val="hidden"/>
           <w:text/>
         </w:sdtPr>
-        <w:sdtEndPr/>
         <w:sdtContent>
           <w:r>
             <w:t xml:space="preserve">    </w:t>
           </w:r>
         </w:sdtContent>
       </w:sdt>
+      <w:permEnd w:id="1340033691"/>
       <w:r>
         <w:t xml:space="preserve">   </w:t>
       </w:r>
@@ -3921,6 +4024,7 @@
         <w:t xml:space="preserve">Produce a testing report. </w:t>
       </w:r>
     </w:p>
+    <w:permStart w:id="867524682" w:edGrp="everyone"/>
     <w:p>
       <w:pPr>
         <w:pStyle w:val="Comment-Grader"/>
@@ -3935,13 +4039,13 @@
           <w15:appearance w15:val="hidden"/>
           <w:text/>
         </w:sdtPr>
-        <w:sdtEndPr/>
         <w:sdtContent>
           <w:r>
             <w:t xml:space="preserve">    </w:t>
           </w:r>
         </w:sdtContent>
       </w:sdt>
+      <w:permEnd w:id="867524682"/>
       <w:r>
         <w:t xml:space="preserve">   </w:t>
       </w:r>
@@ -3965,6 +4069,7 @@
         <w:rPr>
           <w:rFonts w:cstheme="majorHAnsi"/>
         </w:rPr>
+        <w:lastRenderedPageBreak/>
         <w:t>SUPPLEMENTARY I</w:t>
       </w:r>
       <w:r>
@@ -4091,6 +4196,7 @@
         <w:t>.</w:t>
       </w:r>
     </w:p>
+    <w:permStart w:id="322599070" w:edGrp="everyone"/>
     <w:p>
       <w:pPr>
         <w:pStyle w:val="Comment-Grader"/>
@@ -4105,19 +4211,13 @@
           <w15:appearance w15:val="hidden"/>
           <w:text/>
         </w:sdtPr>
-        <w:sdtEndPr/>
         <w:sdtContent>
           <w:r>
-            <w:t xml:space="preserve">  </w:t>
-          </w:r>
-          <w:r>
-            <w:t xml:space="preserve">X </w:t>
-          </w:r>
-          <w:r>
-            <w:t xml:space="preserve"> </w:t>
+            <w:t xml:space="preserve">    </w:t>
           </w:r>
         </w:sdtContent>
       </w:sdt>
+      <w:permEnd w:id="322599070"/>
       <w:r>
         <w:t xml:space="preserve">      </w:t>
       </w:r>
@@ -4169,6 +4269,7 @@
         <w:t>Produce a report on what you knew about the architecture of a WIS before this subject. </w:t>
       </w:r>
     </w:p>
+    <w:permStart w:id="1262108067" w:edGrp="everyone"/>
     <w:p>
       <w:pPr>
         <w:pStyle w:val="Comment-Grader"/>
@@ -4183,13 +4284,13 @@
           <w15:appearance w15:val="hidden"/>
           <w:text/>
         </w:sdtPr>
-        <w:sdtEndPr/>
         <w:sdtContent>
           <w:r>
             <w:t xml:space="preserve">    </w:t>
           </w:r>
         </w:sdtContent>
       </w:sdt>
+      <w:permEnd w:id="1262108067"/>
       <w:r>
         <w:t xml:space="preserve">   </w:t>
       </w:r>
@@ -4202,6 +4303,7 @@
         <w:t>Produce a report on what you knew about testing a WIS before this subject. </w:t>
       </w:r>
     </w:p>
+    <w:permStart w:id="2072198547" w:edGrp="everyone"/>
     <w:p>
       <w:pPr>
         <w:pStyle w:val="Comment-Grader"/>
@@ -4216,13 +4318,13 @@
           <w15:appearance w15:val="hidden"/>
           <w:text/>
         </w:sdtPr>
-        <w:sdtEndPr/>
         <w:sdtContent>
           <w:r>
             <w:t xml:space="preserve">    </w:t>
           </w:r>
         </w:sdtContent>
       </w:sdt>
+      <w:permEnd w:id="2072198547"/>
       <w:r>
         <w:t xml:space="preserve">  </w:t>
       </w:r>
@@ -4250,6 +4352,7 @@
         <w:t>, and you have your development configuration ready to work.</w:t>
       </w:r>
     </w:p>
+    <w:permStart w:id="893265149" w:edGrp="everyone"/>
     <w:p>
       <w:pPr>
         <w:pStyle w:val="Comment-Grader"/>
@@ -4264,13 +4367,13 @@
           <w15:appearance w15:val="hidden"/>
           <w:text/>
         </w:sdtPr>
-        <w:sdtEndPr/>
         <w:sdtContent>
           <w:r>
             <w:t xml:space="preserve">    </w:t>
           </w:r>
         </w:sdtContent>
       </w:sdt>
+      <w:permEnd w:id="893265149"/>
       <w:r>
         <w:t xml:space="preserve">   </w:t>
       </w:r>
@@ -4289,6 +4392,7 @@
         <w:rPr>
           <w:rFonts w:cstheme="majorHAnsi"/>
         </w:rPr>
+        <w:lastRenderedPageBreak/>
         <w:t>SUPPLEMENTARY I</w:t>
       </w:r>
       <w:r>
@@ -4362,6 +4466,7 @@
         <w:t>, which must be initialised to “EUR”, “USD”, and “GBP”. </w:t>
       </w:r>
     </w:p>
+    <w:permStart w:id="1208632185" w:edGrp="everyone"/>
     <w:p>
       <w:pPr>
         <w:pStyle w:val="Comment-Grader"/>
@@ -4376,13 +4481,13 @@
           <w15:appearance w15:val="hidden"/>
           <w:text/>
         </w:sdtPr>
-        <w:sdtEndPr/>
         <w:sdtContent>
           <w:r>
             <w:t xml:space="preserve">    </w:t>
           </w:r>
         </w:sdtContent>
       </w:sdt>
+      <w:permEnd w:id="1208632185"/>
       <w:r>
         <w:t xml:space="preserve">     </w:t>
       </w:r>
@@ -4497,6 +4602,7 @@
         <w:t>verage, minimum, maximum, and standard deviation of the number of reviews posted over the last 10 weeks.</w:t>
       </w:r>
     </w:p>
+    <w:permStart w:id="230453759" w:edGrp="everyone"/>
     <w:p>
       <w:pPr>
         <w:pStyle w:val="Comment-Grader"/>
@@ -4511,13 +4617,13 @@
           <w15:appearance w15:val="hidden"/>
           <w:text/>
         </w:sdtPr>
-        <w:sdtEndPr/>
         <w:sdtContent>
           <w:r>
             <w:t xml:space="preserve">    </w:t>
           </w:r>
         </w:sdtContent>
       </w:sdt>
+      <w:permEnd w:id="230453759"/>
       <w:r>
         <w:t xml:space="preserve">   </w:t>
       </w:r>
@@ -4625,6 +4731,7 @@
         <w:t>. </w:t>
       </w:r>
     </w:p>
+    <w:permStart w:id="732176783" w:edGrp="everyone"/>
     <w:p>
       <w:pPr>
         <w:pStyle w:val="Comment-Grader"/>
@@ -4639,13 +4746,13 @@
           <w15:appearance w15:val="hidden"/>
           <w:text/>
         </w:sdtPr>
-        <w:sdtEndPr/>
         <w:sdtContent>
           <w:r>
             <w:t xml:space="preserve">    </w:t>
           </w:r>
         </w:sdtContent>
       </w:sdt>
+      <w:permEnd w:id="732176783"/>
       <w:r>
         <w:t xml:space="preserve">    </w:t>
       </w:r>
@@ -4665,6 +4772,7 @@
         <w:rPr>
           <w:rFonts w:cstheme="majorHAnsi"/>
         </w:rPr>
+        <w:lastRenderedPageBreak/>
         <w:t>SUPPLEMENTARY I</w:t>
       </w:r>
       <w:r>
@@ -4777,6 +4885,7 @@
         <w:t>the services.</w:t>
       </w:r>
     </w:p>
+    <w:permStart w:id="1985440427" w:edGrp="everyone"/>
     <w:p>
       <w:pPr>
         <w:pStyle w:val="Comment-Grader"/>
@@ -4791,13 +4900,13 @@
           <w15:appearance w15:val="hidden"/>
           <w:text/>
         </w:sdtPr>
-        <w:sdtEndPr/>
         <w:sdtContent>
           <w:r>
             <w:t xml:space="preserve">    </w:t>
           </w:r>
         </w:sdtContent>
       </w:sdt>
+      <w:permEnd w:id="1985440427"/>
       <w:r>
         <w:t xml:space="preserve">   </w:t>
       </w:r>
@@ -4875,6 +4984,7 @@
         <w:t>This operation requires a confirmation since reviews cannot be updated or deleted.</w:t>
       </w:r>
     </w:p>
+    <w:permStart w:id="1070278833" w:edGrp="everyone"/>
     <w:p>
       <w:pPr>
         <w:pStyle w:val="Comment-Grader"/>
@@ -4889,13 +4999,13 @@
           <w15:appearance w15:val="hidden"/>
           <w:text/>
         </w:sdtPr>
-        <w:sdtEndPr/>
         <w:sdtContent>
           <w:r>
             <w:t xml:space="preserve">    </w:t>
           </w:r>
         </w:sdtContent>
       </w:sdt>
+      <w:permEnd w:id="1070278833"/>
       <w:r>
         <w:t xml:space="preserve">   </w:t>
       </w:r>
@@ -4950,6 +5060,7 @@
         <w:t>Update the system configuration. </w:t>
       </w:r>
     </w:p>
+    <w:permStart w:id="1694506261" w:edGrp="everyone"/>
     <w:p>
       <w:pPr>
         <w:pStyle w:val="Comment-Grader"/>
@@ -4964,13 +5075,13 @@
           <w15:appearance w15:val="hidden"/>
           <w:text/>
         </w:sdtPr>
-        <w:sdtEndPr/>
         <w:sdtContent>
           <w:r>
             <w:t xml:space="preserve">    </w:t>
           </w:r>
         </w:sdtContent>
       </w:sdt>
+      <w:permEnd w:id="1694506261"/>
       <w:r>
         <w:t xml:space="preserve">   </w:t>
       </w:r>
@@ -5028,6 +5139,7 @@
         <w:t xml:space="preserve">. </w:t>
       </w:r>
     </w:p>
+    <w:permStart w:id="2084703222" w:edGrp="everyone"/>
     <w:p>
       <w:pPr>
         <w:pStyle w:val="Comment-Grader"/>
@@ -5042,13 +5154,13 @@
           <w15:appearance w15:val="hidden"/>
           <w:text/>
         </w:sdtPr>
-        <w:sdtEndPr/>
         <w:sdtContent>
           <w:r>
             <w:t xml:space="preserve">    </w:t>
           </w:r>
         </w:sdtContent>
       </w:sdt>
+      <w:permEnd w:id="2084703222"/>
       <w:r>
         <w:t xml:space="preserve">   </w:t>
       </w:r>
@@ -5098,6 +5210,7 @@
         <w:t>. </w:t>
       </w:r>
     </w:p>
+    <w:permStart w:id="2120495563" w:edGrp="everyone"/>
     <w:p>
       <w:pPr>
         <w:pStyle w:val="Comment-Grader"/>
@@ -5112,13 +5225,13 @@
           <w15:appearance w15:val="hidden"/>
           <w:text/>
         </w:sdtPr>
-        <w:sdtEndPr/>
         <w:sdtContent>
           <w:r>
             <w:t xml:space="preserve">    </w:t>
           </w:r>
         </w:sdtContent>
       </w:sdt>
+      <w:permEnd w:id="2120495563"/>
       <w:r>
         <w:t xml:space="preserve">   </w:t>
       </w:r>
@@ -5159,7 +5272,11 @@
         <w:t xml:space="preserve">.  </w:t>
       </w:r>
       <w:r>
-        <w:t xml:space="preserve">Internally, all moments must be stored in GMT format.  </w:t>
+        <w:t xml:space="preserve">Internally, all </w:t>
+      </w:r>
+      <w:r>
+        <w:lastRenderedPageBreak/>
+        <w:t xml:space="preserve">moments must be stored in GMT format.  </w:t>
       </w:r>
       <w:r>
         <w:t xml:space="preserve">This requirement must be fulfilled in this and every </w:t>
@@ -5177,6 +5294,7 @@
         <w:t xml:space="preserve">. </w:t>
       </w:r>
     </w:p>
+    <w:permStart w:id="422514435" w:edGrp="everyone"/>
     <w:p>
       <w:pPr>
         <w:pStyle w:val="Comment-Grader"/>
@@ -5191,13 +5309,13 @@
           <w15:appearance w15:val="hidden"/>
           <w:text/>
         </w:sdtPr>
-        <w:sdtEndPr/>
         <w:sdtContent>
           <w:r>
             <w:t xml:space="preserve">    </w:t>
           </w:r>
         </w:sdtContent>
       </w:sdt>
+      <w:permEnd w:id="422514435"/>
     </w:p>
     <w:p>
       <w:pPr>
@@ -5270,6 +5388,7 @@
         <w:t>.</w:t>
       </w:r>
     </w:p>
+    <w:permStart w:id="433923951" w:edGrp="everyone"/>
     <w:p>
       <w:pPr>
         <w:pStyle w:val="Comment-Grader"/>
@@ -5284,13 +5403,13 @@
           <w15:appearance w15:val="hidden"/>
           <w:text/>
         </w:sdtPr>
-        <w:sdtEndPr/>
         <w:sdtContent>
           <w:r>
             <w:t xml:space="preserve">    </w:t>
           </w:r>
         </w:sdtContent>
       </w:sdt>
+      <w:permEnd w:id="433923951"/>
       <w:r>
         <w:t xml:space="preserve">     </w:t>
       </w:r>
@@ -5303,6 +5422,7 @@
         <w:pStyle w:val="Ttulo1"/>
       </w:pPr>
       <w:r>
+        <w:lastRenderedPageBreak/>
         <w:t>SUPPLEMENTARY I</w:t>
       </w:r>
       <w:r>
@@ -5424,6 +5544,7 @@
         <w:t>report on the results.</w:t>
       </w:r>
     </w:p>
+    <w:permStart w:id="1465547332" w:edGrp="everyone"/>
     <w:p>
       <w:pPr>
         <w:pStyle w:val="Comment-Grader"/>
@@ -5438,13 +5559,13 @@
           <w15:appearance w15:val="hidden"/>
           <w:text/>
         </w:sdtPr>
-        <w:sdtEndPr/>
         <w:sdtContent>
           <w:r>
             <w:t xml:space="preserve">    </w:t>
           </w:r>
         </w:sdtContent>
       </w:sdt>
+      <w:permEnd w:id="1465547332"/>
       <w:r>
         <w:t xml:space="preserve">  </w:t>
       </w:r>
@@ -5471,6 +5592,7 @@
         <w:t>Produce a lint report.</w:t>
       </w:r>
     </w:p>
+    <w:permStart w:id="2056024124" w:edGrp="everyone"/>
     <w:p>
       <w:pPr>
         <w:pStyle w:val="Comment-Grader"/>
@@ -5485,13 +5607,13 @@
           <w15:appearance w15:val="hidden"/>
           <w:text/>
         </w:sdtPr>
-        <w:sdtEndPr/>
         <w:sdtContent>
           <w:r>
             <w:t xml:space="preserve">    </w:t>
           </w:r>
         </w:sdtContent>
       </w:sdt>
+      <w:permEnd w:id="2056024124"/>
       <w:r>
         <w:t xml:space="preserve">          </w:t>
       </w:r>
@@ -5515,6 +5637,7 @@
         <w:rPr>
           <w:rFonts w:cstheme="majorHAnsi"/>
         </w:rPr>
+        <w:lastRenderedPageBreak/>
         <w:t>SUPPLEMENTARY II</w:t>
       </w:r>
       <w:r>
@@ -5658,6 +5781,7 @@
         <w:t>Produce an analysis report.</w:t>
       </w:r>
     </w:p>
+    <w:permStart w:id="358632476" w:edGrp="everyone"/>
     <w:p>
       <w:pPr>
         <w:pStyle w:val="Comment-Grader"/>
@@ -5672,13 +5796,13 @@
           <w15:appearance w15:val="hidden"/>
           <w:text/>
         </w:sdtPr>
-        <w:sdtEndPr/>
         <w:sdtContent>
           <w:r>
             <w:t xml:space="preserve">    </w:t>
           </w:r>
         </w:sdtContent>
       </w:sdt>
+      <w:permEnd w:id="358632476"/>
       <w:r>
         <w:t xml:space="preserve">   </w:t>
       </w:r>
@@ -5691,6 +5815,7 @@
         <w:t>Produce a planning and progress report.</w:t>
       </w:r>
     </w:p>
+    <w:permStart w:id="1731732844" w:edGrp="everyone"/>
     <w:p>
       <w:pPr>
         <w:pStyle w:val="Comment-Grader"/>
@@ -5705,13 +5830,13 @@
           <w15:appearance w15:val="hidden"/>
           <w:text/>
         </w:sdtPr>
-        <w:sdtEndPr/>
         <w:sdtContent>
           <w:r>
             <w:t xml:space="preserve">    </w:t>
           </w:r>
         </w:sdtContent>
       </w:sdt>
+      <w:permEnd w:id="1731732844"/>
       <w:r>
         <w:t xml:space="preserve">   </w:t>
       </w:r>
@@ -5736,6 +5861,7 @@
         <w:rPr>
           <w:rFonts w:cstheme="majorHAnsi"/>
         </w:rPr>
+        <w:lastRenderedPageBreak/>
         <w:t>SUPPLEMENTARY II</w:t>
       </w:r>
       <w:r>
@@ -5925,6 +6051,7 @@
         <w:t xml:space="preserve"> (in the past) to indicate whether the passenger is still banned or if the prohibition has been lifted. </w:t>
       </w:r>
     </w:p>
+    <w:permStart w:id="1815554783" w:edGrp="everyone"/>
     <w:p>
       <w:pPr>
         <w:pStyle w:val="Comment-Grader"/>
@@ -5939,13 +6066,13 @@
           <w15:appearance w15:val="hidden"/>
           <w:text/>
         </w:sdtPr>
-        <w:sdtEndPr/>
         <w:sdtContent>
           <w:r>
             <w:t xml:space="preserve">    </w:t>
           </w:r>
         </w:sdtContent>
       </w:sdt>
+      <w:permEnd w:id="1815554783"/>
       <w:r>
         <w:t xml:space="preserve"> </w:t>
       </w:r>
@@ -6013,6 +6140,7 @@
         <w:t>pay-per-use services!  This requirement must be fulfilled in this and every other group or individual deliverable for it to be considered satisfied. </w:t>
       </w:r>
     </w:p>
+    <w:permStart w:id="1408045569" w:edGrp="everyone"/>
     <w:p>
       <w:pPr>
         <w:pStyle w:val="Comment-Grader"/>
@@ -6027,13 +6155,13 @@
           <w15:appearance w15:val="hidden"/>
           <w:text/>
         </w:sdtPr>
-        <w:sdtEndPr/>
         <w:sdtContent>
           <w:r>
             <w:t xml:space="preserve">    </w:t>
           </w:r>
         </w:sdtContent>
       </w:sdt>
+      <w:permEnd w:id="1408045569"/>
       <w:r>
         <w:t xml:space="preserve">  </w:t>
       </w:r>
@@ -6088,6 +6216,7 @@
         <w:t>Produce an analysis report.</w:t>
       </w:r>
     </w:p>
+    <w:permStart w:id="1362912911" w:edGrp="everyone"/>
     <w:p>
       <w:pPr>
         <w:pStyle w:val="Comment-Grader"/>
@@ -6102,13 +6231,13 @@
           <w15:appearance w15:val="hidden"/>
           <w:text/>
         </w:sdtPr>
-        <w:sdtEndPr/>
         <w:sdtContent>
           <w:r>
             <w:t xml:space="preserve">    </w:t>
           </w:r>
         </w:sdtContent>
       </w:sdt>
+      <w:permEnd w:id="1362912911"/>
       <w:r>
         <w:t xml:space="preserve">   </w:t>
       </w:r>
@@ -6121,6 +6250,7 @@
         <w:t>Produce a planning and progress report.</w:t>
       </w:r>
     </w:p>
+    <w:permStart w:id="2031892606" w:edGrp="everyone"/>
     <w:p>
       <w:pPr>
         <w:pStyle w:val="Comment-Grader"/>
@@ -6135,13 +6265,13 @@
           <w15:appearance w15:val="hidden"/>
           <w:text/>
         </w:sdtPr>
-        <w:sdtEndPr/>
         <w:sdtContent>
           <w:r>
             <w:t xml:space="preserve">    </w:t>
           </w:r>
         </w:sdtContent>
       </w:sdt>
+      <w:permEnd w:id="2031892606"/>
       <w:r>
         <w:t xml:space="preserve">  </w:t>
       </w:r>
@@ -6160,6 +6290,7 @@
         <w:rPr>
           <w:rFonts w:cstheme="majorHAnsi"/>
         </w:rPr>
+        <w:lastRenderedPageBreak/>
         <w:t>SUPPLEMENTARY II</w:t>
       </w:r>
       <w:r>
@@ -6322,6 +6453,7 @@
         <w:t>.</w:t>
       </w:r>
     </w:p>
+    <w:permStart w:id="991234116" w:edGrp="everyone"/>
     <w:p>
       <w:pPr>
         <w:pStyle w:val="Comment-Grader"/>
@@ -6336,13 +6468,13 @@
           <w15:appearance w15:val="hidden"/>
           <w:text/>
         </w:sdtPr>
-        <w:sdtEndPr/>
         <w:sdtContent>
           <w:r>
             <w:t xml:space="preserve">    </w:t>
           </w:r>
         </w:sdtContent>
       </w:sdt>
+      <w:permEnd w:id="991234116"/>
       <w:r>
         <w:t xml:space="preserve">   </w:t>
       </w:r>
@@ -6399,6 +6531,7 @@
         <w:t>.</w:t>
       </w:r>
     </w:p>
+    <w:permStart w:id="745096751" w:edGrp="everyone"/>
     <w:p>
       <w:pPr>
         <w:pStyle w:val="Comment-Grader"/>
@@ -6413,13 +6546,13 @@
           <w15:appearance w15:val="hidden"/>
           <w:text/>
         </w:sdtPr>
-        <w:sdtEndPr/>
         <w:sdtContent>
           <w:r>
             <w:t xml:space="preserve">    </w:t>
           </w:r>
         </w:sdtContent>
       </w:sdt>
+      <w:permEnd w:id="745096751"/>
       <w:r>
         <w:t xml:space="preserve">   </w:t>
       </w:r>
@@ -6855,6 +6988,7 @@
         <w:t>group or individual deliverables for it to be considered valid.</w:t>
       </w:r>
     </w:p>
+    <w:permStart w:id="361393539" w:edGrp="everyone"/>
     <w:p>
       <w:pPr>
         <w:pStyle w:val="Comment-Grader"/>
@@ -6869,13 +7003,13 @@
           <w15:appearance w15:val="hidden"/>
           <w:text/>
         </w:sdtPr>
-        <w:sdtEndPr/>
         <w:sdtContent>
           <w:r>
             <w:t xml:space="preserve">    </w:t>
           </w:r>
         </w:sdtContent>
       </w:sdt>
+      <w:permEnd w:id="361393539"/>
       <w:r>
         <w:t xml:space="preserve">  </w:t>
       </w:r>
@@ -6891,6 +7025,7 @@
         <w:rPr>
           <w:rFonts w:cstheme="majorHAnsi"/>
         </w:rPr>
+        <w:lastRenderedPageBreak/>
         <w:t>Testing requirements </w:t>
       </w:r>
     </w:p>
@@ -6927,6 +7062,7 @@
         <w:t>Produce an analysis report.</w:t>
       </w:r>
     </w:p>
+    <w:permStart w:id="833295285" w:edGrp="everyone"/>
     <w:p>
       <w:pPr>
         <w:pStyle w:val="Comment-Grader"/>
@@ -6941,13 +7077,13 @@
           <w15:appearance w15:val="hidden"/>
           <w:text/>
         </w:sdtPr>
-        <w:sdtEndPr/>
         <w:sdtContent>
           <w:r>
             <w:t xml:space="preserve">    </w:t>
           </w:r>
         </w:sdtContent>
       </w:sdt>
+      <w:permEnd w:id="833295285"/>
       <w:r>
         <w:t xml:space="preserve">   </w:t>
       </w:r>
@@ -6960,6 +7096,7 @@
         <w:t>Produce a planning and progress report.</w:t>
       </w:r>
     </w:p>
+    <w:permStart w:id="1514348030" w:edGrp="everyone"/>
     <w:p>
       <w:pPr>
         <w:pStyle w:val="Comment-Grader"/>
@@ -6974,13 +7111,13 @@
           <w15:appearance w15:val="hidden"/>
           <w:text/>
         </w:sdtPr>
-        <w:sdtEndPr/>
         <w:sdtContent>
           <w:r>
             <w:t xml:space="preserve">    </w:t>
           </w:r>
         </w:sdtContent>
       </w:sdt>
+      <w:permEnd w:id="1514348030"/>
       <w:r>
         <w:t xml:space="preserve">     </w:t>
       </w:r>
@@ -7002,6 +7139,7 @@
         <w:rPr>
           <w:rFonts w:cstheme="majorHAnsi"/>
         </w:rPr>
+        <w:lastRenderedPageBreak/>
         <w:t>SUPPLEMENTARY II</w:t>
       </w:r>
       <w:r>
@@ -7132,6 +7270,7 @@
         <w:t>is properly mocked.</w:t>
       </w:r>
     </w:p>
+    <w:permStart w:id="2092566320" w:edGrp="everyone"/>
     <w:p>
       <w:pPr>
         <w:pStyle w:val="Comment-Grader"/>
@@ -7146,13 +7285,13 @@
           <w15:appearance w15:val="hidden"/>
           <w:text/>
         </w:sdtPr>
-        <w:sdtEndPr/>
         <w:sdtContent>
           <w:r>
             <w:t xml:space="preserve">    </w:t>
           </w:r>
         </w:sdtContent>
       </w:sdt>
+      <w:permEnd w:id="2092566320"/>
       <w:r>
         <w:t xml:space="preserve">  </w:t>
       </w:r>
@@ -7179,6 +7318,7 @@
         <w:t>Produce an analysis report.</w:t>
       </w:r>
     </w:p>
+    <w:permStart w:id="1306342161" w:edGrp="everyone"/>
     <w:p>
       <w:pPr>
         <w:pStyle w:val="Comment-Grader"/>
@@ -7193,13 +7333,13 @@
           <w15:appearance w15:val="hidden"/>
           <w:text/>
         </w:sdtPr>
-        <w:sdtEndPr/>
         <w:sdtContent>
           <w:r>
             <w:t xml:space="preserve">    </w:t>
           </w:r>
         </w:sdtContent>
       </w:sdt>
+      <w:permEnd w:id="1306342161"/>
       <w:r>
         <w:t xml:space="preserve">     </w:t>
       </w:r>
@@ -7212,6 +7352,7 @@
         <w:t>Produce a planning and progress report.</w:t>
       </w:r>
     </w:p>
+    <w:permStart w:id="1978161967" w:edGrp="everyone"/>
     <w:p>
       <w:pPr>
         <w:pStyle w:val="Comment-Grader"/>
@@ -7226,13 +7367,13 @@
           <w15:appearance w15:val="hidden"/>
           <w:text/>
         </w:sdtPr>
-        <w:sdtEndPr/>
         <w:sdtContent>
           <w:r>
             <w:t xml:space="preserve">    </w:t>
           </w:r>
         </w:sdtContent>
       </w:sdt>
+      <w:permEnd w:id="1978161967"/>
       <w:r>
         <w:t xml:space="preserve">      </w:t>
       </w:r>
@@ -10946,7 +11087,6 @@
     <w:rsidRoot w:val="006B2BEC"/>
     <w:rsid w:val="00053924"/>
     <w:rsid w:val="00055A68"/>
-    <w:rsid w:val="00071BDE"/>
     <w:rsid w:val="00092344"/>
     <w:rsid w:val="0009453F"/>
     <w:rsid w:val="000B5C7E"/>
@@ -10987,6 +11127,7 @@
     <w:rsid w:val="008B1087"/>
     <w:rsid w:val="008B2B2C"/>
     <w:rsid w:val="008E4C14"/>
+    <w:rsid w:val="00923729"/>
     <w:rsid w:val="0093034B"/>
     <w:rsid w:val="00946AA5"/>
     <w:rsid w:val="00953D97"/>
@@ -10994,10 +11135,10 @@
     <w:rsid w:val="00A011E1"/>
     <w:rsid w:val="00A04483"/>
     <w:rsid w:val="00A15F13"/>
-    <w:rsid w:val="00A17462"/>
     <w:rsid w:val="00A222AC"/>
     <w:rsid w:val="00A73E76"/>
     <w:rsid w:val="00AC1FAB"/>
+    <w:rsid w:val="00AD7571"/>
     <w:rsid w:val="00B55352"/>
     <w:rsid w:val="00BB0EAB"/>
     <w:rsid w:val="00C17266"/>
@@ -11005,9 +11146,11 @@
     <w:rsid w:val="00C9535D"/>
     <w:rsid w:val="00CC69E2"/>
     <w:rsid w:val="00CE5869"/>
+    <w:rsid w:val="00CF6056"/>
     <w:rsid w:val="00D72CB9"/>
     <w:rsid w:val="00D86553"/>
     <w:rsid w:val="00D9098F"/>
+    <w:rsid w:val="00D9629C"/>
     <w:rsid w:val="00E25325"/>
     <w:rsid w:val="00E869EA"/>
     <w:rsid w:val="00E87F32"/>

</xml_diff>

<commit_message>
Group: Eliminar estudiantes que no se presentan en esta convocatoria
</commit_message>
<xml_diff>
--- a/reports/Grupal/00 - Requirements - Group.docx
+++ b/reports/Grupal/00 - Requirements - Group.docx
@@ -226,7 +226,7 @@
                   <w:rPr>
                     <w:rFonts w:asciiTheme="majorHAnsi" w:hAnsiTheme="majorHAnsi" w:cstheme="majorHAnsi"/>
                   </w:rPr>
-                  <w:t>3</w:t>
+                  <w:t>4</w:t>
                 </w:r>
               </w:sdtContent>
             </w:sdt>
@@ -283,34 +283,6 @@
               <w:tab/>
             </w:r>
             <w:permStart w:id="291510380" w:edGrp="everyone"/>
-            <w:sdt>
-              <w:sdtPr>
-                <w:rPr>
-                  <w:rFonts w:asciiTheme="majorHAnsi" w:hAnsiTheme="majorHAnsi" w:cstheme="majorBidi"/>
-                </w:rPr>
-                <w:tag w:val="ID1"/>
-                <w:id w:val="1166593945"/>
-                <w:placeholder>
-                  <w:docPart w:val="539E55E2A3814A25A2096DC8F5EFAC6D"/>
-                </w:placeholder>
-                <w15:appearance w15:val="hidden"/>
-                <w:text/>
-              </w:sdtPr>
-              <w:sdtContent>
-                <w:r>
-                  <w:rPr>
-                    <w:rFonts w:asciiTheme="majorHAnsi" w:hAnsiTheme="majorHAnsi" w:cstheme="majorBidi"/>
-                  </w:rPr>
-                  <w:t xml:space="preserve"> </w:t>
-                </w:r>
-                <w:r>
-                  <w:rPr>
-                    <w:rFonts w:asciiTheme="majorHAnsi" w:hAnsiTheme="majorHAnsi" w:cstheme="majorBidi"/>
-                  </w:rPr>
-                  <w:t>77846020J</w:t>
-                </w:r>
-              </w:sdtContent>
-            </w:sdt>
           </w:p>
           <w:permEnd w:id="291510380"/>
           <w:p>
@@ -363,18 +335,6 @@
                   </w:rPr>
                   <w:t xml:space="preserve"> </w:t>
                 </w:r>
-                <w:r>
-                  <w:rPr>
-                    <w:rFonts w:asciiTheme="majorHAnsi" w:hAnsiTheme="majorHAnsi" w:cstheme="majorHAnsi"/>
-                  </w:rPr>
-                  <w:t>juamormog</w:t>
-                </w:r>
-                <w:r>
-                  <w:rPr>
-                    <w:rFonts w:asciiTheme="majorHAnsi" w:hAnsiTheme="majorHAnsi" w:cstheme="majorHAnsi"/>
-                  </w:rPr>
-                  <w:t xml:space="preserve">  </w:t>
-                </w:r>
               </w:sdtContent>
             </w:sdt>
             <w:permEnd w:id="1364481481"/>
@@ -421,18 +381,6 @@
                 <w:text/>
               </w:sdtPr>
               <w:sdtContent>
-                <w:r>
-                  <w:rPr>
-                    <w:rFonts w:asciiTheme="majorHAnsi" w:hAnsiTheme="majorHAnsi" w:cstheme="majorHAnsi"/>
-                  </w:rPr>
-                  <w:t xml:space="preserve"> </w:t>
-                </w:r>
-                <w:r>
-                  <w:rPr>
-                    <w:rFonts w:asciiTheme="majorHAnsi" w:hAnsiTheme="majorHAnsi" w:cstheme="majorHAnsi"/>
-                  </w:rPr>
-                  <w:t>Moreo Moguel, Juan Antonio</w:t>
-                </w:r>
                 <w:r>
                   <w:rPr>
                     <w:rFonts w:asciiTheme="majorHAnsi" w:hAnsiTheme="majorHAnsi" w:cstheme="majorHAnsi"/>
@@ -490,18 +438,6 @@
                     <w:rFonts w:asciiTheme="majorHAnsi" w:hAnsiTheme="majorHAnsi" w:cstheme="majorHAnsi"/>
                   </w:rPr>
                   <w:t xml:space="preserve"> </w:t>
-                </w:r>
-                <w:r>
-                  <w:rPr>
-                    <w:rFonts w:asciiTheme="majorHAnsi" w:hAnsiTheme="majorHAnsi" w:cstheme="majorHAnsi"/>
-                  </w:rPr>
-                  <w:t>Manager, Analist, Developer, Tester, Operator</w:t>
-                </w:r>
-                <w:r>
-                  <w:rPr>
-                    <w:rFonts w:asciiTheme="majorHAnsi" w:hAnsiTheme="majorHAnsi" w:cstheme="majorHAnsi"/>
-                  </w:rPr>
-                  <w:t xml:space="preserve">  </w:t>
                 </w:r>
               </w:sdtContent>
             </w:sdt>
@@ -849,16 +785,16 @@
                 <w:placeholder>
                   <w:docPart w:val="FE6C20A3138E4520815E1903DF6AF182"/>
                 </w:placeholder>
+                <w:showingPlcHdr/>
                 <w15:appearance w15:val="hidden"/>
                 <w:text/>
               </w:sdtPr>
               <w:sdtContent>
                 <w:r>
                   <w:rPr>
-                    <w:rFonts w:asciiTheme="majorHAnsi" w:hAnsiTheme="majorHAnsi" w:cstheme="majorBidi"/>
-                    <w:lang w:val="es-ES"/>
+                    <w:rStyle w:val="Textodelmarcadordeposicin"/>
                   </w:rPr>
-                  <w:t xml:space="preserve"> 32085726J</w:t>
+                  <w:t>Haga clic o pulse aquí para escribir texto.</w:t>
                 </w:r>
               </w:sdtContent>
             </w:sdt>
@@ -916,20 +852,6 @@
                   </w:rPr>
                   <w:t xml:space="preserve"> </w:t>
                 </w:r>
-                <w:r>
-                  <w:rPr>
-                    <w:rFonts w:asciiTheme="majorHAnsi" w:hAnsiTheme="majorHAnsi" w:cstheme="majorHAnsi"/>
-                    <w:lang w:val="es-ES"/>
-                  </w:rPr>
-                  <w:t>dandelpin</w:t>
-                </w:r>
-                <w:r>
-                  <w:rPr>
-                    <w:rFonts w:asciiTheme="majorHAnsi" w:hAnsiTheme="majorHAnsi" w:cstheme="majorHAnsi"/>
-                    <w:lang w:val="es-ES"/>
-                  </w:rPr>
-                  <w:t xml:space="preserve"> </w:t>
-                </w:r>
               </w:sdtContent>
             </w:sdt>
             <w:permEnd w:id="926035648"/>
@@ -974,23 +896,16 @@
                 <w:placeholder>
                   <w:docPart w:val="838CC16C42024586BD9604CF5BBDF966"/>
                 </w:placeholder>
+                <w:showingPlcHdr/>
                 <w15:appearance w15:val="hidden"/>
                 <w:text/>
               </w:sdtPr>
               <w:sdtContent>
                 <w:r>
                   <w:rPr>
-                    <w:rFonts w:asciiTheme="majorHAnsi" w:hAnsiTheme="majorHAnsi" w:cstheme="majorHAnsi"/>
-                    <w:lang w:val="es-ES"/>
+                    <w:rStyle w:val="Textodelmarcadordeposicin"/>
                   </w:rPr>
-                  <w:t>Del Castillo Piñero, D</w:t>
-                </w:r>
-                <w:r>
-                  <w:rPr>
-                    <w:rFonts w:asciiTheme="majorHAnsi" w:hAnsiTheme="majorHAnsi" w:cstheme="majorHAnsi"/>
-                    <w:lang w:val="es-ES"/>
-                  </w:rPr>
-                  <w:t>aniel</w:t>
+                  <w:t>Haga clic o pulse aquí para escribir texto.</w:t>
                 </w:r>
               </w:sdtContent>
             </w:sdt>
@@ -1042,12 +957,6 @@
                     <w:rFonts w:asciiTheme="majorHAnsi" w:hAnsiTheme="majorHAnsi" w:cstheme="majorHAnsi"/>
                   </w:rPr>
                   <w:t xml:space="preserve"> </w:t>
-                </w:r>
-                <w:r>
-                  <w:rPr>
-                    <w:rFonts w:asciiTheme="majorHAnsi" w:hAnsiTheme="majorHAnsi" w:cstheme="majorHAnsi"/>
-                  </w:rPr>
-                  <w:t>Analist, Developer, Tester</w:t>
                 </w:r>
               </w:sdtContent>
             </w:sdt>
@@ -1119,7 +1028,7 @@
                     <w:rFonts w:asciiTheme="majorHAnsi" w:hAnsiTheme="majorHAnsi" w:cstheme="majorBidi"/>
                     <w:lang w:val="es-ES"/>
                   </w:rPr>
-                  <w:t xml:space="preserve"> 29545609Q</w:t>
+                  <w:t xml:space="preserve"> </w:t>
                 </w:r>
               </w:sdtContent>
             </w:sdt>
@@ -1175,7 +1084,7 @@
                     <w:rFonts w:asciiTheme="majorHAnsi" w:hAnsiTheme="majorHAnsi" w:cstheme="majorHAnsi"/>
                     <w:lang w:val="es-ES"/>
                   </w:rPr>
-                  <w:t xml:space="preserve"> felpennun  </w:t>
+                  <w:t xml:space="preserve">  </w:t>
                 </w:r>
               </w:sdtContent>
             </w:sdt>
@@ -1220,16 +1129,16 @@
                 <w:placeholder>
                   <w:docPart w:val="3DB9FE5FE7F54E5B9E63A4AB2D2CB563"/>
                 </w:placeholder>
+                <w:showingPlcHdr/>
                 <w15:appearance w15:val="hidden"/>
                 <w:text/>
               </w:sdtPr>
               <w:sdtContent>
                 <w:r>
                   <w:rPr>
-                    <w:rFonts w:asciiTheme="majorHAnsi" w:hAnsiTheme="majorHAnsi" w:cstheme="majorHAnsi"/>
-                    <w:lang w:val="es-ES"/>
+                    <w:rStyle w:val="Textodelmarcadordeposicin"/>
                   </w:rPr>
-                  <w:t xml:space="preserve"> Peña Núñez, Felipe  </w:t>
+                  <w:t>Haga clic o pulse aquí para escribir texto.</w:t>
                 </w:r>
               </w:sdtContent>
             </w:sdt>
@@ -1282,12 +1191,6 @@
                     <w:rFonts w:asciiTheme="majorHAnsi" w:hAnsiTheme="majorHAnsi" w:cstheme="majorHAnsi"/>
                   </w:rPr>
                   <w:t xml:space="preserve"> </w:t>
-                </w:r>
-                <w:r>
-                  <w:rPr>
-                    <w:rFonts w:asciiTheme="majorHAnsi" w:hAnsiTheme="majorHAnsi" w:cstheme="majorHAnsi"/>
-                  </w:rPr>
-                  <w:t>Analist, Developer, Tester</w:t>
                 </w:r>
               </w:sdtContent>
             </w:sdt>
@@ -4243,7 +4146,13 @@
         </w:sdtPr>
         <w:sdtContent>
           <w:r>
-            <w:t xml:space="preserve">    </w:t>
+            <w:t xml:space="preserve">  </w:t>
+          </w:r>
+          <w:r>
+            <w:t>X</w:t>
+          </w:r>
+          <w:r>
+            <w:t xml:space="preserve">  </w:t>
           </w:r>
         </w:sdtContent>
       </w:sdt>
@@ -9079,35 +8988,6 @@
     </w:docPart>
     <w:docPart>
       <w:docPartPr>
-        <w:name w:val="539E55E2A3814A25A2096DC8F5EFAC6D"/>
-        <w:category>
-          <w:name w:val="General"/>
-          <w:gallery w:val="placeholder"/>
-        </w:category>
-        <w:types>
-          <w:type w:val="bbPlcHdr"/>
-        </w:types>
-        <w:behaviors>
-          <w:behavior w:val="content"/>
-        </w:behaviors>
-        <w:guid w:val="{94EF8462-7084-487C-AAAD-27314D82A66C}"/>
-      </w:docPartPr>
-      <w:docPartBody>
-        <w:p>
-          <w:pPr>
-            <w:pStyle w:val="539E55E2A3814A25A2096DC8F5EFAC6D"/>
-          </w:pPr>
-          <w:r>
-            <w:rPr>
-              <w:rStyle w:val="Textodelmarcadordeposicin"/>
-            </w:rPr>
-            <w:t>Haga clic o pulse aquí para escribir texto.</w:t>
-          </w:r>
-        </w:p>
-      </w:docPartBody>
-    </w:docPart>
-    <w:docPart>
-      <w:docPartPr>
         <w:name w:val="F717FE4395C14BA2B1189239C7D2A38C"/>
         <w:category>
           <w:name w:val="General"/>
@@ -11146,6 +11026,7 @@
     <w:rsid w:val="005F5BCD"/>
     <w:rsid w:val="006206EC"/>
     <w:rsid w:val="00622486"/>
+    <w:rsid w:val="00636E48"/>
     <w:rsid w:val="00693ED9"/>
     <w:rsid w:val="006979C5"/>
     <w:rsid w:val="006B2BEC"/>
@@ -11173,6 +11054,7 @@
     <w:rsid w:val="00AD7571"/>
     <w:rsid w:val="00B55352"/>
     <w:rsid w:val="00BB0EAB"/>
+    <w:rsid w:val="00BB16DC"/>
     <w:rsid w:val="00C17266"/>
     <w:rsid w:val="00C63AB0"/>
     <w:rsid w:val="00C9535D"/>

</xml_diff>